<commit_message>
Auth front end & other minor front fixes
</commit_message>
<xml_diff>
--- a/Biblioteka on-line.docx
+++ b/Biblioteka on-line.docx
@@ -7,6 +7,25 @@
         <w:pStyle w:val="Title"/>
         <w:jc w:val="center"/>
         <w:rPr>
+          <w:rFonts w:ascii="Times New Roman" w:hAnsi="Times New Roman" w:cs="Times New Roman"/>
+          <w:color w:val="000000" w:themeColor="text1"/>
+          <w:lang w:val="pl-PL"/>
+        </w:rPr>
+      </w:pPr>
+      <w:r>
+        <w:rPr>
+          <w:rFonts w:ascii="Times New Roman" w:hAnsi="Times New Roman" w:cs="Times New Roman"/>
+          <w:color w:val="000000" w:themeColor="text1"/>
+          <w:lang w:val="pl-PL"/>
+        </w:rPr>
+        <w:t>Uniwersytet warmińsko-mazurski w olsztynie</w:t>
+      </w:r>
+    </w:p>
+    <w:p>
+      <w:pPr>
+        <w:rPr>
+          <w:rFonts w:ascii="Times New Roman" w:hAnsi="Times New Roman" w:cs="Times New Roman"/>
+          <w:color w:val="000000" w:themeColor="text1"/>
           <w:lang w:val="pl-PL"/>
         </w:rPr>
       </w:pPr>
@@ -16,6 +35,79 @@
         <w:pStyle w:val="Title"/>
         <w:jc w:val="center"/>
         <w:rPr>
+          <w:rFonts w:ascii="Times New Roman" w:hAnsi="Times New Roman" w:cs="Times New Roman"/>
+          <w:color w:val="000000" w:themeColor="text1"/>
+          <w:lang w:val="pl-PL"/>
+        </w:rPr>
+      </w:pPr>
+      <w:r>
+        <w:rPr>
+          <w:rFonts w:ascii="Times New Roman" w:hAnsi="Times New Roman" w:cs="Times New Roman"/>
+          <w:color w:val="000000" w:themeColor="text1"/>
+          <w:lang w:val="pl-PL"/>
+        </w:rPr>
+        <w:t>wYDZIAŁ MATEMATYKI I INFORMATYKI</w:t>
+      </w:r>
+    </w:p>
+    <w:p>
+      <w:pPr>
+        <w:jc w:val="center"/>
+        <w:rPr>
+          <w:rFonts w:ascii="Times New Roman" w:hAnsi="Times New Roman" w:cs="Times New Roman"/>
+          <w:color w:val="000000" w:themeColor="text1"/>
+          <w:sz w:val="24"/>
+          <w:szCs w:val="24"/>
+          <w:lang w:val="pl-PL"/>
+        </w:rPr>
+      </w:pPr>
+      <w:r>
+        <w:rPr>
+          <w:rFonts w:ascii="Times New Roman" w:hAnsi="Times New Roman" w:cs="Times New Roman"/>
+          <w:color w:val="000000" w:themeColor="text1"/>
+          <w:sz w:val="24"/>
+          <w:szCs w:val="24"/>
+          <w:lang w:val="pl-PL"/>
+        </w:rPr>
+        <w:t>Kierunek: Informatyka</w:t>
+      </w:r>
+    </w:p>
+    <w:p>
+      <w:pPr>
+        <w:jc w:val="center"/>
+        <w:rPr>
+          <w:rFonts w:ascii="Times New Roman" w:hAnsi="Times New Roman" w:cs="Times New Roman"/>
+          <w:color w:val="000000" w:themeColor="text1"/>
+          <w:sz w:val="24"/>
+          <w:szCs w:val="24"/>
+          <w:lang w:val="pl-PL"/>
+        </w:rPr>
+      </w:pPr>
+      <w:r>
+        <w:rPr>
+          <w:rFonts w:ascii="Times New Roman" w:hAnsi="Times New Roman" w:cs="Times New Roman"/>
+          <w:color w:val="000000" w:themeColor="text1"/>
+          <w:sz w:val="24"/>
+          <w:szCs w:val="24"/>
+          <w:lang w:val="pl-PL"/>
+        </w:rPr>
+        <w:t>Tomasz Edmund Maćkiewicz</w:t>
+      </w:r>
+    </w:p>
+    <w:p>
+      <w:pPr>
+        <w:jc w:val="center"/>
+        <w:rPr>
+          <w:rFonts w:ascii="Times New Roman" w:hAnsi="Times New Roman" w:cs="Times New Roman"/>
+          <w:color w:val="000000" w:themeColor="text1"/>
+          <w:lang w:val="pl-PL"/>
+        </w:rPr>
+      </w:pPr>
+    </w:p>
+    <w:p>
+      <w:pPr>
+        <w:rPr>
+          <w:rFonts w:ascii="Times New Roman" w:hAnsi="Times New Roman" w:cs="Times New Roman"/>
+          <w:color w:val="000000" w:themeColor="text1"/>
           <w:lang w:val="pl-PL"/>
         </w:rPr>
       </w:pPr>
@@ -25,23 +117,146 @@
         <w:pStyle w:val="Title"/>
         <w:jc w:val="center"/>
         <w:rPr>
-          <w:lang w:val="pl-PL"/>
-        </w:rPr>
-      </w:pPr>
+          <w:rFonts w:ascii="Times New Roman" w:hAnsi="Times New Roman" w:cs="Times New Roman"/>
+          <w:color w:val="000000" w:themeColor="text1"/>
+          <w:lang w:val="pl-PL"/>
+        </w:rPr>
+      </w:pPr>
+      <w:r>
+        <w:rPr>
+          <w:rFonts w:ascii="Times New Roman" w:hAnsi="Times New Roman" w:cs="Times New Roman"/>
+          <w:color w:val="000000" w:themeColor="text1"/>
+          <w:lang w:val="pl-PL"/>
+        </w:rPr>
+        <w:t>biblioteka online</w:t>
+      </w:r>
+      <w:r>
+        <w:rPr>
+          <w:rFonts w:ascii="Times New Roman" w:hAnsi="Times New Roman" w:cs="Times New Roman"/>
+          <w:color w:val="000000" w:themeColor="text1"/>
+          <w:lang w:val="pl-PL"/>
+        </w:rPr>
+        <w:t xml:space="preserve"> z systemem rekomendacyjnym</w:t>
+      </w:r>
+    </w:p>
+    <w:p>
+      <w:pPr>
+        <w:jc w:val="center"/>
+        <w:rPr>
+          <w:rFonts w:ascii="Times New Roman" w:hAnsi="Times New Roman" w:cs="Times New Roman"/>
+          <w:color w:val="000000" w:themeColor="text1"/>
+          <w:lang w:val="pl-PL"/>
+        </w:rPr>
+      </w:pPr>
+    </w:p>
+    <w:p>
+      <w:pPr>
+        <w:jc w:val="center"/>
+        <w:rPr>
+          <w:rFonts w:ascii="Times New Roman" w:hAnsi="Times New Roman" w:cs="Times New Roman"/>
+          <w:color w:val="000000" w:themeColor="text1"/>
+          <w:lang w:val="pl-PL"/>
+        </w:rPr>
+      </w:pPr>
+    </w:p>
+    <w:p>
+      <w:pPr>
+        <w:jc w:val="right"/>
+        <w:rPr>
+          <w:rFonts w:ascii="Times New Roman" w:hAnsi="Times New Roman" w:cs="Times New Roman"/>
+          <w:color w:val="000000" w:themeColor="text1"/>
+          <w:sz w:val="24"/>
+          <w:szCs w:val="24"/>
+          <w:lang w:val="pl-PL"/>
+        </w:rPr>
+      </w:pPr>
+      <w:r>
+        <w:rPr>
+          <w:rFonts w:ascii="Times New Roman" w:hAnsi="Times New Roman" w:cs="Times New Roman"/>
+          <w:color w:val="000000" w:themeColor="text1"/>
+          <w:sz w:val="24"/>
+          <w:szCs w:val="24"/>
+          <w:lang w:val="pl-PL"/>
+        </w:rPr>
+        <w:t>Praca wykonana pod opieką:</w:t>
+      </w:r>
+    </w:p>
+    <w:p>
+      <w:pPr>
+        <w:jc w:val="right"/>
+        <w:rPr>
+          <w:rFonts w:ascii="Times New Roman" w:hAnsi="Times New Roman" w:cs="Times New Roman"/>
+          <w:color w:val="000000" w:themeColor="text1"/>
+          <w:lang w:val="pl-PL"/>
+        </w:rPr>
+      </w:pPr>
+      <w:r>
+        <w:rPr>
+          <w:rFonts w:ascii="Times New Roman" w:hAnsi="Times New Roman" w:cs="Times New Roman"/>
+          <w:color w:val="000000" w:themeColor="text1"/>
+          <w:sz w:val="24"/>
+          <w:szCs w:val="24"/>
+          <w:lang w:val="pl-PL"/>
+        </w:rPr>
+        <w:t>Dr. Vitaliy Yakovyna</w:t>
+      </w:r>
+    </w:p>
+    <w:p>
+      <w:pPr>
+        <w:jc w:val="center"/>
+        <w:rPr>
+          <w:rFonts w:ascii="Times New Roman" w:hAnsi="Times New Roman" w:cs="Times New Roman"/>
+          <w:lang w:val="pl-PL"/>
+        </w:rPr>
+      </w:pPr>
+    </w:p>
+    <w:p>
+      <w:pPr>
+        <w:jc w:val="center"/>
+        <w:rPr>
+          <w:rFonts w:ascii="Times New Roman" w:hAnsi="Times New Roman" w:cs="Times New Roman"/>
+          <w:lang w:val="pl-PL"/>
+        </w:rPr>
+      </w:pPr>
+    </w:p>
+    <w:p>
+      <w:pPr>
+        <w:rPr>
+          <w:rFonts w:ascii="Times New Roman" w:hAnsi="Times New Roman" w:cs="Times New Roman"/>
+          <w:lang w:val="pl-PL"/>
+        </w:rPr>
+      </w:pPr>
+      <w:r>
+        <w:rPr>
+          <w:rFonts w:ascii="Times New Roman" w:hAnsi="Times New Roman" w:cs="Times New Roman"/>
+          <w:lang w:val="pl-PL"/>
+        </w:rPr>
+        <w:br w:type="page"/>
+      </w:r>
     </w:p>
     <w:p>
       <w:pPr>
         <w:pStyle w:val="Title"/>
         <w:jc w:val="center"/>
         <w:rPr>
-          <w:lang w:val="pl-PL"/>
-        </w:rPr>
-      </w:pPr>
-    </w:p>
-    <w:p>
-      <w:pPr>
-        <w:rPr>
-          <w:lang w:val="pl-PL"/>
+          <w:rFonts w:ascii="Times New Roman" w:hAnsi="Times New Roman" w:cs="Times New Roman"/>
+          <w:color w:val="000000" w:themeColor="text1"/>
+        </w:rPr>
+      </w:pPr>
+      <w:r>
+        <w:rPr>
+          <w:rFonts w:ascii="Times New Roman" w:hAnsi="Times New Roman" w:cs="Times New Roman"/>
+          <w:color w:val="000000" w:themeColor="text1"/>
+        </w:rPr>
+        <w:lastRenderedPageBreak/>
+        <w:t>University of Warmia and Mazury in Olsztyn</w:t>
+      </w:r>
+    </w:p>
+    <w:p>
+      <w:pPr>
+        <w:rPr>
+          <w:rFonts w:ascii="Times New Roman" w:hAnsi="Times New Roman" w:cs="Times New Roman"/>
+          <w:color w:val="000000" w:themeColor="text1"/>
         </w:rPr>
       </w:pPr>
     </w:p>
@@ -50,174 +265,4070 @@
         <w:pStyle w:val="Title"/>
         <w:jc w:val="center"/>
         <w:rPr>
-          <w:lang w:val="pl-PL"/>
-        </w:rPr>
-      </w:pPr>
-      <w:r>
-        <w:rPr>
-          <w:lang w:val="pl-PL"/>
-        </w:rPr>
-        <w:t>biblioteka online</w:t>
+          <w:rFonts w:ascii="Times New Roman" w:hAnsi="Times New Roman" w:cs="Times New Roman"/>
+          <w:color w:val="000000" w:themeColor="text1"/>
+        </w:rPr>
+      </w:pPr>
+      <w:r>
+        <w:rPr>
+          <w:rFonts w:ascii="Times New Roman" w:hAnsi="Times New Roman" w:cs="Times New Roman"/>
+          <w:color w:val="000000" w:themeColor="text1"/>
+        </w:rPr>
+        <w:t>The Faculty of Mathematics and Computer Sciences</w:t>
       </w:r>
     </w:p>
     <w:p>
       <w:pPr>
         <w:jc w:val="center"/>
         <w:rPr>
-          <w:lang w:val="pl-PL"/>
-        </w:rPr>
-      </w:pPr>
-      <w:r>
-        <w:rPr>
-          <w:lang w:val="pl-PL"/>
-        </w:rPr>
-        <w:t>Tomasz Maćkiewicz</w:t>
+          <w:rFonts w:ascii="Times New Roman" w:hAnsi="Times New Roman" w:cs="Times New Roman"/>
+          <w:color w:val="000000" w:themeColor="text1"/>
+          <w:sz w:val="24"/>
+          <w:szCs w:val="24"/>
+        </w:rPr>
+      </w:pPr>
+      <w:r>
+        <w:rPr>
+          <w:rFonts w:ascii="Times New Roman" w:hAnsi="Times New Roman" w:cs="Times New Roman"/>
+          <w:color w:val="000000" w:themeColor="text1"/>
+          <w:sz w:val="24"/>
+          <w:szCs w:val="24"/>
+        </w:rPr>
+        <w:t>Field of Study: Computer Science</w:t>
       </w:r>
     </w:p>
     <w:p>
       <w:pPr>
         <w:jc w:val="center"/>
         <w:rPr>
-          <w:lang w:val="pl-PL"/>
-        </w:rPr>
-      </w:pPr>
+          <w:rFonts w:ascii="Times New Roman" w:hAnsi="Times New Roman" w:cs="Times New Roman"/>
+          <w:color w:val="000000" w:themeColor="text1"/>
+          <w:sz w:val="24"/>
+          <w:szCs w:val="24"/>
+        </w:rPr>
+      </w:pPr>
+      <w:r>
+        <w:rPr>
+          <w:rFonts w:ascii="Times New Roman" w:hAnsi="Times New Roman" w:cs="Times New Roman"/>
+          <w:color w:val="000000" w:themeColor="text1"/>
+          <w:sz w:val="24"/>
+          <w:szCs w:val="24"/>
+        </w:rPr>
+        <w:t>Tomasz Edmund Maćkiewicz</w:t>
+      </w:r>
     </w:p>
     <w:p>
       <w:pPr>
         <w:jc w:val="center"/>
         <w:rPr>
-          <w:lang w:val="pl-PL"/>
-        </w:rPr>
-      </w:pPr>
-    </w:p>
-    <w:p>
-      <w:pPr>
+          <w:rFonts w:ascii="Times New Roman" w:hAnsi="Times New Roman" w:cs="Times New Roman"/>
+          <w:color w:val="000000" w:themeColor="text1"/>
+        </w:rPr>
+      </w:pPr>
+    </w:p>
+    <w:p>
+      <w:pPr>
+        <w:rPr>
+          <w:rFonts w:ascii="Times New Roman" w:hAnsi="Times New Roman" w:cs="Times New Roman"/>
+          <w:color w:val="000000" w:themeColor="text1"/>
+        </w:rPr>
+      </w:pPr>
+    </w:p>
+    <w:p>
+      <w:pPr>
+        <w:pStyle w:val="Title"/>
         <w:jc w:val="center"/>
         <w:rPr>
-          <w:lang w:val="pl-PL"/>
-        </w:rPr>
-      </w:pPr>
-    </w:p>
-    <w:p>
-      <w:pPr>
+          <w:rFonts w:ascii="Times New Roman" w:hAnsi="Times New Roman" w:cs="Times New Roman"/>
+          <w:color w:val="000000" w:themeColor="text1"/>
+        </w:rPr>
+      </w:pPr>
+      <w:r>
+        <w:rPr>
+          <w:rFonts w:ascii="Times New Roman" w:hAnsi="Times New Roman" w:cs="Times New Roman"/>
+          <w:color w:val="000000" w:themeColor="text1"/>
+        </w:rPr>
+        <w:t xml:space="preserve">oNLINE LIBRARY WITH </w:t>
+      </w:r>
+    </w:p>
+    <w:p>
+      <w:pPr>
+        <w:pStyle w:val="Title"/>
         <w:jc w:val="center"/>
         <w:rPr>
-          <w:lang w:val="pl-PL"/>
-        </w:rPr>
-      </w:pPr>
-    </w:p>
-    <w:p>
-      <w:pPr>
-        <w:jc w:val="center"/>
-        <w:rPr>
-          <w:lang w:val="pl-PL"/>
-        </w:rPr>
-      </w:pPr>
-    </w:p>
-    <w:p>
-      <w:pPr>
-        <w:jc w:val="center"/>
-        <w:rPr>
-          <w:lang w:val="pl-PL"/>
-        </w:rPr>
-      </w:pPr>
-    </w:p>
-    <w:p>
-      <w:pPr>
-        <w:jc w:val="center"/>
-        <w:rPr>
-          <w:lang w:val="pl-PL"/>
-        </w:rPr>
-      </w:pPr>
-    </w:p>
-    <w:p>
-      <w:pPr>
-        <w:jc w:val="center"/>
-        <w:rPr>
-          <w:lang w:val="pl-PL"/>
-        </w:rPr>
-      </w:pPr>
-    </w:p>
-    <w:p>
-      <w:pPr>
-        <w:jc w:val="center"/>
-        <w:rPr>
-          <w:lang w:val="pl-PL"/>
-        </w:rPr>
-      </w:pPr>
-    </w:p>
-    <w:p>
-      <w:pPr>
-        <w:jc w:val="center"/>
-        <w:rPr>
-          <w:lang w:val="pl-PL"/>
-        </w:rPr>
-      </w:pPr>
-    </w:p>
-    <w:p>
-      <w:pPr>
-        <w:jc w:val="center"/>
-        <w:rPr>
-          <w:lang w:val="pl-PL"/>
-        </w:rPr>
-      </w:pPr>
-    </w:p>
-    <w:p>
-      <w:pPr>
-        <w:jc w:val="center"/>
-        <w:rPr>
-          <w:lang w:val="pl-PL"/>
-        </w:rPr>
-      </w:pPr>
-    </w:p>
-    <w:p>
-      <w:pPr>
-        <w:jc w:val="center"/>
-        <w:rPr>
-          <w:lang w:val="pl-PL"/>
-        </w:rPr>
-      </w:pPr>
-    </w:p>
-    <w:p>
-      <w:pPr>
-        <w:jc w:val="center"/>
-        <w:rPr>
-          <w:lang w:val="pl-PL"/>
-        </w:rPr>
-      </w:pPr>
-    </w:p>
-    <w:p>
-      <w:pPr>
-        <w:jc w:val="center"/>
-        <w:rPr>
-          <w:lang w:val="pl-PL"/>
-        </w:rPr>
-      </w:pPr>
-    </w:p>
-    <w:p>
-      <w:pPr>
-        <w:jc w:val="center"/>
-        <w:rPr>
-          <w:lang w:val="pl-PL"/>
-        </w:rPr>
-      </w:pPr>
-    </w:p>
-    <w:p>
-      <w:pPr>
-        <w:jc w:val="center"/>
-        <w:rPr>
-          <w:lang w:val="pl-PL"/>
-        </w:rPr>
-      </w:pPr>
-    </w:p>
-    <w:p>
-      <w:pPr>
-        <w:rPr>
-          <w:lang w:val="pl-PL"/>
-        </w:rPr>
-      </w:pPr>
+          <w:rFonts w:ascii="Times New Roman" w:hAnsi="Times New Roman" w:cs="Times New Roman"/>
+          <w:color w:val="000000" w:themeColor="text1"/>
+        </w:rPr>
+      </w:pPr>
+      <w:r>
+        <w:rPr>
+          <w:rFonts w:ascii="Times New Roman" w:hAnsi="Times New Roman" w:cs="Times New Roman"/>
+          <w:color w:val="000000" w:themeColor="text1"/>
+        </w:rPr>
+        <w:t>RECOMMENDATION SYSTEM</w:t>
+      </w:r>
+    </w:p>
+    <w:p>
+      <w:pPr>
+        <w:rPr>
+          <w:rFonts w:ascii="Times New Roman" w:hAnsi="Times New Roman" w:cs="Times New Roman"/>
+          <w:color w:val="000000" w:themeColor="text1"/>
+          <w:sz w:val="24"/>
+          <w:szCs w:val="24"/>
+        </w:rPr>
+      </w:pPr>
+    </w:p>
+    <w:p>
+      <w:pPr>
+        <w:rPr>
+          <w:rFonts w:ascii="Times New Roman" w:hAnsi="Times New Roman" w:cs="Times New Roman"/>
+          <w:color w:val="000000" w:themeColor="text1"/>
+          <w:sz w:val="24"/>
+          <w:szCs w:val="24"/>
+        </w:rPr>
+      </w:pPr>
+    </w:p>
+    <w:p>
+      <w:pPr>
+        <w:rPr>
+          <w:rFonts w:ascii="Times New Roman" w:hAnsi="Times New Roman" w:cs="Times New Roman"/>
+          <w:color w:val="000000" w:themeColor="text1"/>
+          <w:sz w:val="24"/>
+          <w:szCs w:val="24"/>
+        </w:rPr>
+      </w:pPr>
+    </w:p>
+    <w:p>
+      <w:pPr>
+        <w:jc w:val="right"/>
+        <w:rPr>
+          <w:rFonts w:ascii="Times New Roman" w:hAnsi="Times New Roman" w:cs="Times New Roman"/>
+          <w:color w:val="000000" w:themeColor="text1"/>
+          <w:sz w:val="24"/>
+          <w:szCs w:val="24"/>
+        </w:rPr>
+      </w:pPr>
+      <w:r>
+        <w:rPr>
+          <w:rFonts w:ascii="Times New Roman" w:hAnsi="Times New Roman" w:cs="Times New Roman"/>
+          <w:color w:val="000000" w:themeColor="text1"/>
+          <w:sz w:val="24"/>
+          <w:szCs w:val="24"/>
+        </w:rPr>
+        <w:t>Promoter:</w:t>
+      </w:r>
+    </w:p>
+    <w:p>
+      <w:pPr>
+        <w:jc w:val="right"/>
+        <w:rPr>
+          <w:rFonts w:ascii="Times New Roman" w:hAnsi="Times New Roman" w:cs="Times New Roman"/>
+          <w:color w:val="000000" w:themeColor="text1"/>
+          <w:sz w:val="24"/>
+          <w:szCs w:val="24"/>
+        </w:rPr>
+      </w:pPr>
+      <w:r>
+        <w:rPr>
+          <w:rFonts w:ascii="Times New Roman" w:hAnsi="Times New Roman" w:cs="Times New Roman"/>
+          <w:color w:val="000000" w:themeColor="text1"/>
+          <w:sz w:val="24"/>
+          <w:szCs w:val="24"/>
+        </w:rPr>
+        <w:t>Dr. Vitaliy Yakovyna</w:t>
+      </w:r>
+    </w:p>
+    <w:p>
+      <w:pPr>
+        <w:rPr>
+          <w:rFonts w:ascii="Times New Roman" w:hAnsi="Times New Roman" w:cs="Times New Roman"/>
+        </w:rPr>
+      </w:pPr>
+    </w:p>
+    <w:p>
+      <w:pPr>
+        <w:rPr>
+          <w:rFonts w:ascii="Times New Roman" w:hAnsi="Times New Roman" w:cs="Times New Roman"/>
+        </w:rPr>
+      </w:pPr>
+    </w:p>
+    <w:p>
+      <w:pPr>
+        <w:rPr>
+          <w:rFonts w:ascii="Times New Roman" w:hAnsi="Times New Roman" w:cs="Times New Roman"/>
+        </w:rPr>
+      </w:pPr>
+    </w:p>
+    <w:p>
+      <w:pPr>
+        <w:rPr>
+          <w:rFonts w:ascii="Times New Roman" w:hAnsi="Times New Roman" w:cs="Times New Roman"/>
+        </w:rPr>
+      </w:pPr>
+    </w:p>
+    <w:p>
+      <w:pPr>
+        <w:rPr>
+          <w:rFonts w:ascii="Times New Roman" w:hAnsi="Times New Roman" w:cs="Times New Roman"/>
+        </w:rPr>
+      </w:pPr>
+    </w:p>
+    <w:p>
+      <w:pPr>
+        <w:rPr>
+          <w:rFonts w:ascii="Times New Roman" w:hAnsi="Times New Roman" w:cs="Times New Roman"/>
+        </w:rPr>
+      </w:pPr>
+    </w:p>
+    <w:p>
+      <w:pPr>
+        <w:rPr>
+          <w:rFonts w:ascii="Times New Roman" w:hAnsi="Times New Roman" w:cs="Times New Roman"/>
+        </w:rPr>
+      </w:pPr>
+    </w:p>
+    <w:p>
+      <w:pPr>
+        <w:rPr>
+          <w:rFonts w:ascii="Times New Roman" w:hAnsi="Times New Roman" w:cs="Times New Roman"/>
+        </w:rPr>
+      </w:pPr>
+    </w:p>
+    <w:sdt>
+      <w:sdtPr>
+        <w:rPr>
+          <w:rFonts w:ascii="Times New Roman" w:hAnsi="Times New Roman" w:cs="Times New Roman"/>
+          <w:caps w:val="0"/>
+          <w:color w:val="auto"/>
+          <w:spacing w:val="0"/>
+          <w:sz w:val="20"/>
+          <w:szCs w:val="20"/>
+        </w:rPr>
+        <w:id w:val="1186489753"/>
+        <w:docPartObj>
+          <w:docPartGallery w:val="Table of Contents"/>
+          <w:docPartUnique/>
+        </w:docPartObj>
+      </w:sdtPr>
+      <w:sdtEndPr>
+        <w:rPr>
+          <w:b/>
+          <w:bCs/>
+          <w:noProof/>
+        </w:rPr>
+      </w:sdtEndPr>
+      <w:sdtContent>
+        <w:p>
+          <w:pPr>
+            <w:pStyle w:val="TOCHeading"/>
+            <w:rPr>
+              <w:rFonts w:ascii="Times New Roman" w:hAnsi="Times New Roman" w:cs="Times New Roman"/>
+            </w:rPr>
+          </w:pPr>
+          <w:r>
+            <w:rPr>
+              <w:rFonts w:ascii="Times New Roman" w:hAnsi="Times New Roman" w:cs="Times New Roman"/>
+            </w:rPr>
+            <w:t>Spis treści</w:t>
+          </w:r>
+        </w:p>
+        <w:p>
+          <w:pPr>
+            <w:pStyle w:val="TOC1"/>
+            <w:tabs>
+              <w:tab w:val="right" w:leader="dot" w:pos="9350"/>
+            </w:tabs>
+            <w:rPr>
+              <w:noProof/>
+              <w:sz w:val="22"/>
+              <w:szCs w:val="22"/>
+            </w:rPr>
+          </w:pPr>
+          <w:r>
+            <w:rPr>
+              <w:rFonts w:ascii="Times New Roman" w:hAnsi="Times New Roman" w:cs="Times New Roman"/>
+            </w:rPr>
+            <w:fldChar w:fldCharType="begin"/>
+          </w:r>
+          <w:r>
+            <w:rPr>
+              <w:rFonts w:ascii="Times New Roman" w:hAnsi="Times New Roman" w:cs="Times New Roman"/>
+            </w:rPr>
+            <w:instrText xml:space="preserve"> TOC \o "1-3" \h \z \u </w:instrText>
+          </w:r>
+          <w:r>
+            <w:rPr>
+              <w:rFonts w:ascii="Times New Roman" w:hAnsi="Times New Roman" w:cs="Times New Roman"/>
+            </w:rPr>
+            <w:fldChar w:fldCharType="separate"/>
+          </w:r>
+          <w:hyperlink w:anchor="_Toc124429347" w:history="1">
+            <w:r>
+              <w:rPr>
+                <w:rStyle w:val="Hyperlink"/>
+                <w:rFonts w:ascii="Times New Roman" w:hAnsi="Times New Roman" w:cs="Times New Roman"/>
+                <w:noProof/>
+                <w:lang w:val="pl-PL"/>
+              </w:rPr>
+              <w:t>Wstęp</w:t>
+            </w:r>
+            <w:r>
+              <w:rPr>
+                <w:noProof/>
+                <w:webHidden/>
+              </w:rPr>
+              <w:tab/>
+            </w:r>
+            <w:r>
+              <w:rPr>
+                <w:noProof/>
+                <w:webHidden/>
+              </w:rPr>
+              <w:fldChar w:fldCharType="begin"/>
+            </w:r>
+            <w:r>
+              <w:rPr>
+                <w:noProof/>
+                <w:webHidden/>
+              </w:rPr>
+              <w:instrText xml:space="preserve"> PAGEREF _Toc124429347 \h </w:instrText>
+            </w:r>
+            <w:r>
+              <w:rPr>
+                <w:noProof/>
+                <w:webHidden/>
+              </w:rPr>
+            </w:r>
+            <w:r>
+              <w:rPr>
+                <w:noProof/>
+                <w:webHidden/>
+              </w:rPr>
+              <w:fldChar w:fldCharType="separate"/>
+            </w:r>
+            <w:r>
+              <w:rPr>
+                <w:noProof/>
+                <w:webHidden/>
+              </w:rPr>
+              <w:t>4</w:t>
+            </w:r>
+            <w:r>
+              <w:rPr>
+                <w:noProof/>
+                <w:webHidden/>
+              </w:rPr>
+              <w:fldChar w:fldCharType="end"/>
+            </w:r>
+          </w:hyperlink>
+        </w:p>
+        <w:p>
+          <w:pPr>
+            <w:pStyle w:val="TOC2"/>
+            <w:tabs>
+              <w:tab w:val="right" w:leader="dot" w:pos="9350"/>
+            </w:tabs>
+            <w:rPr>
+              <w:noProof/>
+              <w:sz w:val="22"/>
+              <w:szCs w:val="22"/>
+            </w:rPr>
+          </w:pPr>
+          <w:hyperlink w:anchor="_Toc124429348" w:history="1">
+            <w:r>
+              <w:rPr>
+                <w:rStyle w:val="Hyperlink"/>
+                <w:noProof/>
+                <w:lang w:val="pl-PL"/>
+              </w:rPr>
+              <w:t>Cel Pracy</w:t>
+            </w:r>
+            <w:r>
+              <w:rPr>
+                <w:noProof/>
+                <w:webHidden/>
+              </w:rPr>
+              <w:tab/>
+            </w:r>
+            <w:r>
+              <w:rPr>
+                <w:noProof/>
+                <w:webHidden/>
+              </w:rPr>
+              <w:fldChar w:fldCharType="begin"/>
+            </w:r>
+            <w:r>
+              <w:rPr>
+                <w:noProof/>
+                <w:webHidden/>
+              </w:rPr>
+              <w:instrText xml:space="preserve"> PAGEREF _Toc124429348 \h </w:instrText>
+            </w:r>
+            <w:r>
+              <w:rPr>
+                <w:noProof/>
+                <w:webHidden/>
+              </w:rPr>
+            </w:r>
+            <w:r>
+              <w:rPr>
+                <w:noProof/>
+                <w:webHidden/>
+              </w:rPr>
+              <w:fldChar w:fldCharType="separate"/>
+            </w:r>
+            <w:r>
+              <w:rPr>
+                <w:noProof/>
+                <w:webHidden/>
+              </w:rPr>
+              <w:t>4</w:t>
+            </w:r>
+            <w:r>
+              <w:rPr>
+                <w:noProof/>
+                <w:webHidden/>
+              </w:rPr>
+              <w:fldChar w:fldCharType="end"/>
+            </w:r>
+          </w:hyperlink>
+        </w:p>
+        <w:p>
+          <w:pPr>
+            <w:pStyle w:val="TOC2"/>
+            <w:tabs>
+              <w:tab w:val="right" w:leader="dot" w:pos="9350"/>
+            </w:tabs>
+            <w:rPr>
+              <w:noProof/>
+              <w:sz w:val="22"/>
+              <w:szCs w:val="22"/>
+            </w:rPr>
+          </w:pPr>
+          <w:hyperlink w:anchor="_Toc124429349" w:history="1">
+            <w:r>
+              <w:rPr>
+                <w:rStyle w:val="Hyperlink"/>
+                <w:rFonts w:ascii="Times New Roman" w:hAnsi="Times New Roman" w:cs="Times New Roman"/>
+                <w:noProof/>
+                <w:lang w:val="pl-PL"/>
+              </w:rPr>
+              <w:t>Zakres Projektu</w:t>
+            </w:r>
+            <w:r>
+              <w:rPr>
+                <w:noProof/>
+                <w:webHidden/>
+              </w:rPr>
+              <w:tab/>
+            </w:r>
+            <w:r>
+              <w:rPr>
+                <w:noProof/>
+                <w:webHidden/>
+              </w:rPr>
+              <w:fldChar w:fldCharType="begin"/>
+            </w:r>
+            <w:r>
+              <w:rPr>
+                <w:noProof/>
+                <w:webHidden/>
+              </w:rPr>
+              <w:instrText xml:space="preserve"> PAGEREF _Toc124429349 \h </w:instrText>
+            </w:r>
+            <w:r>
+              <w:rPr>
+                <w:noProof/>
+                <w:webHidden/>
+              </w:rPr>
+            </w:r>
+            <w:r>
+              <w:rPr>
+                <w:noProof/>
+                <w:webHidden/>
+              </w:rPr>
+              <w:fldChar w:fldCharType="separate"/>
+            </w:r>
+            <w:r>
+              <w:rPr>
+                <w:noProof/>
+                <w:webHidden/>
+              </w:rPr>
+              <w:t>4</w:t>
+            </w:r>
+            <w:r>
+              <w:rPr>
+                <w:noProof/>
+                <w:webHidden/>
+              </w:rPr>
+              <w:fldChar w:fldCharType="end"/>
+            </w:r>
+          </w:hyperlink>
+        </w:p>
+        <w:p>
+          <w:pPr>
+            <w:pStyle w:val="TOC1"/>
+            <w:tabs>
+              <w:tab w:val="right" w:leader="dot" w:pos="9350"/>
+            </w:tabs>
+            <w:rPr>
+              <w:noProof/>
+              <w:sz w:val="22"/>
+              <w:szCs w:val="22"/>
+            </w:rPr>
+          </w:pPr>
+          <w:hyperlink w:anchor="_Toc124429350" w:history="1">
+            <w:r>
+              <w:rPr>
+                <w:rStyle w:val="Hyperlink"/>
+                <w:rFonts w:ascii="Times New Roman" w:hAnsi="Times New Roman" w:cs="Times New Roman"/>
+                <w:noProof/>
+                <w:lang w:val="pl-PL"/>
+              </w:rPr>
+              <w:t>Opis Podrozdziałów</w:t>
+            </w:r>
+            <w:r>
+              <w:rPr>
+                <w:noProof/>
+                <w:webHidden/>
+              </w:rPr>
+              <w:tab/>
+            </w:r>
+            <w:r>
+              <w:rPr>
+                <w:noProof/>
+                <w:webHidden/>
+              </w:rPr>
+              <w:fldChar w:fldCharType="begin"/>
+            </w:r>
+            <w:r>
+              <w:rPr>
+                <w:noProof/>
+                <w:webHidden/>
+              </w:rPr>
+              <w:instrText xml:space="preserve"> PAGEREF _Toc124429350 \h </w:instrText>
+            </w:r>
+            <w:r>
+              <w:rPr>
+                <w:noProof/>
+                <w:webHidden/>
+              </w:rPr>
+            </w:r>
+            <w:r>
+              <w:rPr>
+                <w:noProof/>
+                <w:webHidden/>
+              </w:rPr>
+              <w:fldChar w:fldCharType="separate"/>
+            </w:r>
+            <w:r>
+              <w:rPr>
+                <w:noProof/>
+                <w:webHidden/>
+              </w:rPr>
+              <w:t>5</w:t>
+            </w:r>
+            <w:r>
+              <w:rPr>
+                <w:noProof/>
+                <w:webHidden/>
+              </w:rPr>
+              <w:fldChar w:fldCharType="end"/>
+            </w:r>
+          </w:hyperlink>
+        </w:p>
+        <w:p>
+          <w:pPr>
+            <w:pStyle w:val="TOC2"/>
+            <w:tabs>
+              <w:tab w:val="right" w:leader="dot" w:pos="9350"/>
+            </w:tabs>
+            <w:rPr>
+              <w:noProof/>
+              <w:sz w:val="22"/>
+              <w:szCs w:val="22"/>
+            </w:rPr>
+          </w:pPr>
+          <w:hyperlink w:anchor="_Toc124429351" w:history="1">
+            <w:r>
+              <w:rPr>
+                <w:rStyle w:val="Hyperlink"/>
+                <w:rFonts w:ascii="Times New Roman" w:hAnsi="Times New Roman" w:cs="Times New Roman"/>
+                <w:noProof/>
+                <w:lang w:val="pl-PL"/>
+              </w:rPr>
+              <w:t>Wymagania Ogólne</w:t>
+            </w:r>
+            <w:r>
+              <w:rPr>
+                <w:noProof/>
+                <w:webHidden/>
+              </w:rPr>
+              <w:tab/>
+            </w:r>
+            <w:r>
+              <w:rPr>
+                <w:noProof/>
+                <w:webHidden/>
+              </w:rPr>
+              <w:fldChar w:fldCharType="begin"/>
+            </w:r>
+            <w:r>
+              <w:rPr>
+                <w:noProof/>
+                <w:webHidden/>
+              </w:rPr>
+              <w:instrText xml:space="preserve"> PAGEREF _Toc124429351 \h </w:instrText>
+            </w:r>
+            <w:r>
+              <w:rPr>
+                <w:noProof/>
+                <w:webHidden/>
+              </w:rPr>
+            </w:r>
+            <w:r>
+              <w:rPr>
+                <w:noProof/>
+                <w:webHidden/>
+              </w:rPr>
+              <w:fldChar w:fldCharType="separate"/>
+            </w:r>
+            <w:r>
+              <w:rPr>
+                <w:noProof/>
+                <w:webHidden/>
+              </w:rPr>
+              <w:t>5</w:t>
+            </w:r>
+            <w:r>
+              <w:rPr>
+                <w:noProof/>
+                <w:webHidden/>
+              </w:rPr>
+              <w:fldChar w:fldCharType="end"/>
+            </w:r>
+          </w:hyperlink>
+        </w:p>
+        <w:p>
+          <w:pPr>
+            <w:pStyle w:val="TOC2"/>
+            <w:tabs>
+              <w:tab w:val="right" w:leader="dot" w:pos="9350"/>
+            </w:tabs>
+            <w:rPr>
+              <w:noProof/>
+              <w:sz w:val="22"/>
+              <w:szCs w:val="22"/>
+            </w:rPr>
+          </w:pPr>
+          <w:hyperlink w:anchor="_Toc124429352" w:history="1">
+            <w:r>
+              <w:rPr>
+                <w:rStyle w:val="Hyperlink"/>
+                <w:rFonts w:ascii="Times New Roman" w:hAnsi="Times New Roman" w:cs="Times New Roman"/>
+                <w:noProof/>
+                <w:lang w:val="pl-PL"/>
+              </w:rPr>
+              <w:t>Dokumentacja Projektowa</w:t>
+            </w:r>
+            <w:r>
+              <w:rPr>
+                <w:noProof/>
+                <w:webHidden/>
+              </w:rPr>
+              <w:tab/>
+            </w:r>
+            <w:r>
+              <w:rPr>
+                <w:noProof/>
+                <w:webHidden/>
+              </w:rPr>
+              <w:fldChar w:fldCharType="begin"/>
+            </w:r>
+            <w:r>
+              <w:rPr>
+                <w:noProof/>
+                <w:webHidden/>
+              </w:rPr>
+              <w:instrText xml:space="preserve"> PAGEREF _Toc124429352 \h </w:instrText>
+            </w:r>
+            <w:r>
+              <w:rPr>
+                <w:noProof/>
+                <w:webHidden/>
+              </w:rPr>
+            </w:r>
+            <w:r>
+              <w:rPr>
+                <w:noProof/>
+                <w:webHidden/>
+              </w:rPr>
+              <w:fldChar w:fldCharType="separate"/>
+            </w:r>
+            <w:r>
+              <w:rPr>
+                <w:noProof/>
+                <w:webHidden/>
+              </w:rPr>
+              <w:t>5</w:t>
+            </w:r>
+            <w:r>
+              <w:rPr>
+                <w:noProof/>
+                <w:webHidden/>
+              </w:rPr>
+              <w:fldChar w:fldCharType="end"/>
+            </w:r>
+          </w:hyperlink>
+        </w:p>
+        <w:p>
+          <w:pPr>
+            <w:pStyle w:val="TOC2"/>
+            <w:tabs>
+              <w:tab w:val="right" w:leader="dot" w:pos="9350"/>
+            </w:tabs>
+            <w:rPr>
+              <w:noProof/>
+              <w:sz w:val="22"/>
+              <w:szCs w:val="22"/>
+            </w:rPr>
+          </w:pPr>
+          <w:hyperlink w:anchor="_Toc124429353" w:history="1">
+            <w:r>
+              <w:rPr>
+                <w:rStyle w:val="Hyperlink"/>
+                <w:rFonts w:ascii="Times New Roman" w:hAnsi="Times New Roman" w:cs="Times New Roman"/>
+                <w:noProof/>
+                <w:lang w:val="pl-PL"/>
+              </w:rPr>
+              <w:t>Instrukcja Użytkownika</w:t>
+            </w:r>
+            <w:r>
+              <w:rPr>
+                <w:noProof/>
+                <w:webHidden/>
+              </w:rPr>
+              <w:tab/>
+            </w:r>
+            <w:r>
+              <w:rPr>
+                <w:noProof/>
+                <w:webHidden/>
+              </w:rPr>
+              <w:fldChar w:fldCharType="begin"/>
+            </w:r>
+            <w:r>
+              <w:rPr>
+                <w:noProof/>
+                <w:webHidden/>
+              </w:rPr>
+              <w:instrText xml:space="preserve"> PAGEREF _Toc124429353 \h </w:instrText>
+            </w:r>
+            <w:r>
+              <w:rPr>
+                <w:noProof/>
+                <w:webHidden/>
+              </w:rPr>
+            </w:r>
+            <w:r>
+              <w:rPr>
+                <w:noProof/>
+                <w:webHidden/>
+              </w:rPr>
+              <w:fldChar w:fldCharType="separate"/>
+            </w:r>
+            <w:r>
+              <w:rPr>
+                <w:noProof/>
+                <w:webHidden/>
+              </w:rPr>
+              <w:t>5</w:t>
+            </w:r>
+            <w:r>
+              <w:rPr>
+                <w:noProof/>
+                <w:webHidden/>
+              </w:rPr>
+              <w:fldChar w:fldCharType="end"/>
+            </w:r>
+          </w:hyperlink>
+        </w:p>
+        <w:p>
+          <w:pPr>
+            <w:pStyle w:val="TOC2"/>
+            <w:tabs>
+              <w:tab w:val="right" w:leader="dot" w:pos="9350"/>
+            </w:tabs>
+            <w:rPr>
+              <w:noProof/>
+              <w:sz w:val="22"/>
+              <w:szCs w:val="22"/>
+            </w:rPr>
+          </w:pPr>
+          <w:hyperlink w:anchor="_Toc124429354" w:history="1">
+            <w:r>
+              <w:rPr>
+                <w:rStyle w:val="Hyperlink"/>
+                <w:rFonts w:ascii="Times New Roman" w:hAnsi="Times New Roman" w:cs="Times New Roman"/>
+                <w:noProof/>
+                <w:lang w:val="pl-PL"/>
+              </w:rPr>
+              <w:t>Licencje</w:t>
+            </w:r>
+            <w:r>
+              <w:rPr>
+                <w:noProof/>
+                <w:webHidden/>
+              </w:rPr>
+              <w:tab/>
+            </w:r>
+            <w:r>
+              <w:rPr>
+                <w:noProof/>
+                <w:webHidden/>
+              </w:rPr>
+              <w:fldChar w:fldCharType="begin"/>
+            </w:r>
+            <w:r>
+              <w:rPr>
+                <w:noProof/>
+                <w:webHidden/>
+              </w:rPr>
+              <w:instrText xml:space="preserve"> PAGEREF _Toc124429354 \h </w:instrText>
+            </w:r>
+            <w:r>
+              <w:rPr>
+                <w:noProof/>
+                <w:webHidden/>
+              </w:rPr>
+            </w:r>
+            <w:r>
+              <w:rPr>
+                <w:noProof/>
+                <w:webHidden/>
+              </w:rPr>
+              <w:fldChar w:fldCharType="separate"/>
+            </w:r>
+            <w:r>
+              <w:rPr>
+                <w:noProof/>
+                <w:webHidden/>
+              </w:rPr>
+              <w:t>5</w:t>
+            </w:r>
+            <w:r>
+              <w:rPr>
+                <w:noProof/>
+                <w:webHidden/>
+              </w:rPr>
+              <w:fldChar w:fldCharType="end"/>
+            </w:r>
+          </w:hyperlink>
+        </w:p>
+        <w:p>
+          <w:pPr>
+            <w:pStyle w:val="TOC2"/>
+            <w:tabs>
+              <w:tab w:val="right" w:leader="dot" w:pos="9350"/>
+            </w:tabs>
+            <w:rPr>
+              <w:noProof/>
+              <w:sz w:val="22"/>
+              <w:szCs w:val="22"/>
+            </w:rPr>
+          </w:pPr>
+          <w:hyperlink w:anchor="_Toc124429355" w:history="1">
+            <w:r>
+              <w:rPr>
+                <w:rStyle w:val="Hyperlink"/>
+                <w:rFonts w:ascii="Times New Roman" w:hAnsi="Times New Roman" w:cs="Times New Roman"/>
+                <w:noProof/>
+                <w:lang w:val="pl-PL"/>
+              </w:rPr>
+              <w:t>Podsumowanie</w:t>
+            </w:r>
+            <w:r>
+              <w:rPr>
+                <w:noProof/>
+                <w:webHidden/>
+              </w:rPr>
+              <w:tab/>
+            </w:r>
+            <w:r>
+              <w:rPr>
+                <w:noProof/>
+                <w:webHidden/>
+              </w:rPr>
+              <w:fldChar w:fldCharType="begin"/>
+            </w:r>
+            <w:r>
+              <w:rPr>
+                <w:noProof/>
+                <w:webHidden/>
+              </w:rPr>
+              <w:instrText xml:space="preserve"> PAGEREF _Toc124429355 \h </w:instrText>
+            </w:r>
+            <w:r>
+              <w:rPr>
+                <w:noProof/>
+                <w:webHidden/>
+              </w:rPr>
+            </w:r>
+            <w:r>
+              <w:rPr>
+                <w:noProof/>
+                <w:webHidden/>
+              </w:rPr>
+              <w:fldChar w:fldCharType="separate"/>
+            </w:r>
+            <w:r>
+              <w:rPr>
+                <w:noProof/>
+                <w:webHidden/>
+              </w:rPr>
+              <w:t>5</w:t>
+            </w:r>
+            <w:r>
+              <w:rPr>
+                <w:noProof/>
+                <w:webHidden/>
+              </w:rPr>
+              <w:fldChar w:fldCharType="end"/>
+            </w:r>
+          </w:hyperlink>
+        </w:p>
+        <w:p>
+          <w:pPr>
+            <w:pStyle w:val="TOC1"/>
+            <w:tabs>
+              <w:tab w:val="right" w:leader="dot" w:pos="9350"/>
+            </w:tabs>
+            <w:rPr>
+              <w:noProof/>
+              <w:sz w:val="22"/>
+              <w:szCs w:val="22"/>
+            </w:rPr>
+          </w:pPr>
+          <w:hyperlink w:anchor="_Toc124429356" w:history="1">
+            <w:r>
+              <w:rPr>
+                <w:rStyle w:val="Hyperlink"/>
+                <w:rFonts w:ascii="Times New Roman" w:hAnsi="Times New Roman" w:cs="Times New Roman"/>
+                <w:noProof/>
+                <w:lang w:val="pl-PL"/>
+              </w:rPr>
+              <w:t>Wymagania ogólne</w:t>
+            </w:r>
+            <w:r>
+              <w:rPr>
+                <w:noProof/>
+                <w:webHidden/>
+              </w:rPr>
+              <w:tab/>
+            </w:r>
+            <w:r>
+              <w:rPr>
+                <w:noProof/>
+                <w:webHidden/>
+              </w:rPr>
+              <w:fldChar w:fldCharType="begin"/>
+            </w:r>
+            <w:r>
+              <w:rPr>
+                <w:noProof/>
+                <w:webHidden/>
+              </w:rPr>
+              <w:instrText xml:space="preserve"> PAGEREF _Toc124429356 \h </w:instrText>
+            </w:r>
+            <w:r>
+              <w:rPr>
+                <w:noProof/>
+                <w:webHidden/>
+              </w:rPr>
+            </w:r>
+            <w:r>
+              <w:rPr>
+                <w:noProof/>
+                <w:webHidden/>
+              </w:rPr>
+              <w:fldChar w:fldCharType="separate"/>
+            </w:r>
+            <w:r>
+              <w:rPr>
+                <w:noProof/>
+                <w:webHidden/>
+              </w:rPr>
+              <w:t>6</w:t>
+            </w:r>
+            <w:r>
+              <w:rPr>
+                <w:noProof/>
+                <w:webHidden/>
+              </w:rPr>
+              <w:fldChar w:fldCharType="end"/>
+            </w:r>
+          </w:hyperlink>
+        </w:p>
+        <w:p>
+          <w:pPr>
+            <w:pStyle w:val="TOC2"/>
+            <w:tabs>
+              <w:tab w:val="right" w:leader="dot" w:pos="9350"/>
+            </w:tabs>
+            <w:rPr>
+              <w:noProof/>
+              <w:sz w:val="22"/>
+              <w:szCs w:val="22"/>
+            </w:rPr>
+          </w:pPr>
+          <w:hyperlink w:anchor="_Toc124429357" w:history="1">
+            <w:r>
+              <w:rPr>
+                <w:rStyle w:val="Hyperlink"/>
+                <w:rFonts w:ascii="Times New Roman" w:hAnsi="Times New Roman" w:cs="Times New Roman"/>
+                <w:noProof/>
+                <w:lang w:val="pl-PL"/>
+              </w:rPr>
+              <w:t>Cel Pracy</w:t>
+            </w:r>
+            <w:r>
+              <w:rPr>
+                <w:noProof/>
+                <w:webHidden/>
+              </w:rPr>
+              <w:tab/>
+            </w:r>
+            <w:r>
+              <w:rPr>
+                <w:noProof/>
+                <w:webHidden/>
+              </w:rPr>
+              <w:fldChar w:fldCharType="begin"/>
+            </w:r>
+            <w:r>
+              <w:rPr>
+                <w:noProof/>
+                <w:webHidden/>
+              </w:rPr>
+              <w:instrText xml:space="preserve"> PAGEREF _Toc124429357 \h </w:instrText>
+            </w:r>
+            <w:r>
+              <w:rPr>
+                <w:noProof/>
+                <w:webHidden/>
+              </w:rPr>
+            </w:r>
+            <w:r>
+              <w:rPr>
+                <w:noProof/>
+                <w:webHidden/>
+              </w:rPr>
+              <w:fldChar w:fldCharType="separate"/>
+            </w:r>
+            <w:r>
+              <w:rPr>
+                <w:noProof/>
+                <w:webHidden/>
+              </w:rPr>
+              <w:t>6</w:t>
+            </w:r>
+            <w:r>
+              <w:rPr>
+                <w:noProof/>
+                <w:webHidden/>
+              </w:rPr>
+              <w:fldChar w:fldCharType="end"/>
+            </w:r>
+          </w:hyperlink>
+        </w:p>
+        <w:p>
+          <w:pPr>
+            <w:pStyle w:val="TOC2"/>
+            <w:tabs>
+              <w:tab w:val="right" w:leader="dot" w:pos="9350"/>
+            </w:tabs>
+            <w:rPr>
+              <w:noProof/>
+              <w:sz w:val="22"/>
+              <w:szCs w:val="22"/>
+            </w:rPr>
+          </w:pPr>
+          <w:hyperlink w:anchor="_Toc124429358" w:history="1">
+            <w:r>
+              <w:rPr>
+                <w:rStyle w:val="Hyperlink"/>
+                <w:rFonts w:ascii="Times New Roman" w:hAnsi="Times New Roman" w:cs="Times New Roman"/>
+                <w:noProof/>
+                <w:lang w:val="pl-PL"/>
+              </w:rPr>
+              <w:t>Wymagania Użytkownika</w:t>
+            </w:r>
+            <w:r>
+              <w:rPr>
+                <w:noProof/>
+                <w:webHidden/>
+              </w:rPr>
+              <w:tab/>
+            </w:r>
+            <w:r>
+              <w:rPr>
+                <w:noProof/>
+                <w:webHidden/>
+              </w:rPr>
+              <w:fldChar w:fldCharType="begin"/>
+            </w:r>
+            <w:r>
+              <w:rPr>
+                <w:noProof/>
+                <w:webHidden/>
+              </w:rPr>
+              <w:instrText xml:space="preserve"> PAGEREF _Toc124429358 \h </w:instrText>
+            </w:r>
+            <w:r>
+              <w:rPr>
+                <w:noProof/>
+                <w:webHidden/>
+              </w:rPr>
+            </w:r>
+            <w:r>
+              <w:rPr>
+                <w:noProof/>
+                <w:webHidden/>
+              </w:rPr>
+              <w:fldChar w:fldCharType="separate"/>
+            </w:r>
+            <w:r>
+              <w:rPr>
+                <w:noProof/>
+                <w:webHidden/>
+              </w:rPr>
+              <w:t>6</w:t>
+            </w:r>
+            <w:r>
+              <w:rPr>
+                <w:noProof/>
+                <w:webHidden/>
+              </w:rPr>
+              <w:fldChar w:fldCharType="end"/>
+            </w:r>
+          </w:hyperlink>
+        </w:p>
+        <w:p>
+          <w:pPr>
+            <w:pStyle w:val="TOC1"/>
+            <w:tabs>
+              <w:tab w:val="right" w:leader="dot" w:pos="9350"/>
+            </w:tabs>
+            <w:rPr>
+              <w:noProof/>
+              <w:sz w:val="22"/>
+              <w:szCs w:val="22"/>
+            </w:rPr>
+          </w:pPr>
+          <w:hyperlink w:anchor="_Toc124429359" w:history="1">
+            <w:r>
+              <w:rPr>
+                <w:rStyle w:val="Hyperlink"/>
+                <w:rFonts w:ascii="Times New Roman" w:hAnsi="Times New Roman" w:cs="Times New Roman"/>
+                <w:noProof/>
+                <w:lang w:val="pl-PL"/>
+              </w:rPr>
+              <w:t>Dokumentacja projektowa</w:t>
+            </w:r>
+            <w:r>
+              <w:rPr>
+                <w:noProof/>
+                <w:webHidden/>
+              </w:rPr>
+              <w:tab/>
+            </w:r>
+            <w:r>
+              <w:rPr>
+                <w:noProof/>
+                <w:webHidden/>
+              </w:rPr>
+              <w:fldChar w:fldCharType="begin"/>
+            </w:r>
+            <w:r>
+              <w:rPr>
+                <w:noProof/>
+                <w:webHidden/>
+              </w:rPr>
+              <w:instrText xml:space="preserve"> PAGEREF _Toc124429359 \h </w:instrText>
+            </w:r>
+            <w:r>
+              <w:rPr>
+                <w:noProof/>
+                <w:webHidden/>
+              </w:rPr>
+            </w:r>
+            <w:r>
+              <w:rPr>
+                <w:noProof/>
+                <w:webHidden/>
+              </w:rPr>
+              <w:fldChar w:fldCharType="separate"/>
+            </w:r>
+            <w:r>
+              <w:rPr>
+                <w:noProof/>
+                <w:webHidden/>
+              </w:rPr>
+              <w:t>7</w:t>
+            </w:r>
+            <w:r>
+              <w:rPr>
+                <w:noProof/>
+                <w:webHidden/>
+              </w:rPr>
+              <w:fldChar w:fldCharType="end"/>
+            </w:r>
+          </w:hyperlink>
+        </w:p>
+        <w:p>
+          <w:pPr>
+            <w:pStyle w:val="TOC2"/>
+            <w:tabs>
+              <w:tab w:val="right" w:leader="dot" w:pos="9350"/>
+            </w:tabs>
+            <w:rPr>
+              <w:noProof/>
+              <w:sz w:val="22"/>
+              <w:szCs w:val="22"/>
+            </w:rPr>
+          </w:pPr>
+          <w:hyperlink w:anchor="_Toc124429360" w:history="1">
+            <w:r>
+              <w:rPr>
+                <w:rStyle w:val="Hyperlink"/>
+                <w:rFonts w:ascii="Times New Roman" w:hAnsi="Times New Roman" w:cs="Times New Roman"/>
+                <w:noProof/>
+                <w:lang w:val="pl-PL"/>
+              </w:rPr>
+              <w:t>Wymagania sprzętowe</w:t>
+            </w:r>
+            <w:r>
+              <w:rPr>
+                <w:noProof/>
+                <w:webHidden/>
+              </w:rPr>
+              <w:tab/>
+            </w:r>
+            <w:r>
+              <w:rPr>
+                <w:noProof/>
+                <w:webHidden/>
+              </w:rPr>
+              <w:fldChar w:fldCharType="begin"/>
+            </w:r>
+            <w:r>
+              <w:rPr>
+                <w:noProof/>
+                <w:webHidden/>
+              </w:rPr>
+              <w:instrText xml:space="preserve"> PAGEREF _Toc124429360 \h </w:instrText>
+            </w:r>
+            <w:r>
+              <w:rPr>
+                <w:noProof/>
+                <w:webHidden/>
+              </w:rPr>
+            </w:r>
+            <w:r>
+              <w:rPr>
+                <w:noProof/>
+                <w:webHidden/>
+              </w:rPr>
+              <w:fldChar w:fldCharType="separate"/>
+            </w:r>
+            <w:r>
+              <w:rPr>
+                <w:noProof/>
+                <w:webHidden/>
+              </w:rPr>
+              <w:t>7</w:t>
+            </w:r>
+            <w:r>
+              <w:rPr>
+                <w:noProof/>
+                <w:webHidden/>
+              </w:rPr>
+              <w:fldChar w:fldCharType="end"/>
+            </w:r>
+          </w:hyperlink>
+        </w:p>
+        <w:p>
+          <w:pPr>
+            <w:pStyle w:val="TOC2"/>
+            <w:tabs>
+              <w:tab w:val="right" w:leader="dot" w:pos="9350"/>
+            </w:tabs>
+            <w:rPr>
+              <w:noProof/>
+              <w:sz w:val="22"/>
+              <w:szCs w:val="22"/>
+            </w:rPr>
+          </w:pPr>
+          <w:hyperlink w:anchor="_Toc124429361" w:history="1">
+            <w:r>
+              <w:rPr>
+                <w:rStyle w:val="Hyperlink"/>
+                <w:rFonts w:ascii="Times New Roman" w:hAnsi="Times New Roman" w:cs="Times New Roman"/>
+                <w:noProof/>
+                <w:lang w:val="pl-PL"/>
+              </w:rPr>
+              <w:t>Diagram Przypadków użycia</w:t>
+            </w:r>
+            <w:r>
+              <w:rPr>
+                <w:noProof/>
+                <w:webHidden/>
+              </w:rPr>
+              <w:tab/>
+            </w:r>
+            <w:r>
+              <w:rPr>
+                <w:noProof/>
+                <w:webHidden/>
+              </w:rPr>
+              <w:fldChar w:fldCharType="begin"/>
+            </w:r>
+            <w:r>
+              <w:rPr>
+                <w:noProof/>
+                <w:webHidden/>
+              </w:rPr>
+              <w:instrText xml:space="preserve"> PAGEREF _Toc124429361 \h </w:instrText>
+            </w:r>
+            <w:r>
+              <w:rPr>
+                <w:noProof/>
+                <w:webHidden/>
+              </w:rPr>
+            </w:r>
+            <w:r>
+              <w:rPr>
+                <w:noProof/>
+                <w:webHidden/>
+              </w:rPr>
+              <w:fldChar w:fldCharType="separate"/>
+            </w:r>
+            <w:r>
+              <w:rPr>
+                <w:noProof/>
+                <w:webHidden/>
+              </w:rPr>
+              <w:t>7</w:t>
+            </w:r>
+            <w:r>
+              <w:rPr>
+                <w:noProof/>
+                <w:webHidden/>
+              </w:rPr>
+              <w:fldChar w:fldCharType="end"/>
+            </w:r>
+          </w:hyperlink>
+        </w:p>
+        <w:p>
+          <w:pPr>
+            <w:pStyle w:val="TOC2"/>
+            <w:tabs>
+              <w:tab w:val="right" w:leader="dot" w:pos="9350"/>
+            </w:tabs>
+            <w:rPr>
+              <w:noProof/>
+              <w:sz w:val="22"/>
+              <w:szCs w:val="22"/>
+            </w:rPr>
+          </w:pPr>
+          <w:hyperlink w:anchor="_Toc124429362" w:history="1">
+            <w:r>
+              <w:rPr>
+                <w:rStyle w:val="Hyperlink"/>
+                <w:rFonts w:ascii="Times New Roman" w:hAnsi="Times New Roman" w:cs="Times New Roman"/>
+                <w:noProof/>
+                <w:lang w:val="pl-PL"/>
+              </w:rPr>
+              <w:t>Opis Klas</w:t>
+            </w:r>
+            <w:r>
+              <w:rPr>
+                <w:noProof/>
+                <w:webHidden/>
+              </w:rPr>
+              <w:tab/>
+            </w:r>
+            <w:r>
+              <w:rPr>
+                <w:noProof/>
+                <w:webHidden/>
+              </w:rPr>
+              <w:fldChar w:fldCharType="begin"/>
+            </w:r>
+            <w:r>
+              <w:rPr>
+                <w:noProof/>
+                <w:webHidden/>
+              </w:rPr>
+              <w:instrText xml:space="preserve"> PAGEREF _Toc124429362 \h </w:instrText>
+            </w:r>
+            <w:r>
+              <w:rPr>
+                <w:noProof/>
+                <w:webHidden/>
+              </w:rPr>
+            </w:r>
+            <w:r>
+              <w:rPr>
+                <w:noProof/>
+                <w:webHidden/>
+              </w:rPr>
+              <w:fldChar w:fldCharType="separate"/>
+            </w:r>
+            <w:r>
+              <w:rPr>
+                <w:noProof/>
+                <w:webHidden/>
+              </w:rPr>
+              <w:t>7</w:t>
+            </w:r>
+            <w:r>
+              <w:rPr>
+                <w:noProof/>
+                <w:webHidden/>
+              </w:rPr>
+              <w:fldChar w:fldCharType="end"/>
+            </w:r>
+          </w:hyperlink>
+        </w:p>
+        <w:p>
+          <w:pPr>
+            <w:pStyle w:val="TOC1"/>
+            <w:tabs>
+              <w:tab w:val="right" w:leader="dot" w:pos="9350"/>
+            </w:tabs>
+            <w:rPr>
+              <w:noProof/>
+              <w:sz w:val="22"/>
+              <w:szCs w:val="22"/>
+            </w:rPr>
+          </w:pPr>
+          <w:hyperlink w:anchor="_Toc124429363" w:history="1">
+            <w:r>
+              <w:rPr>
+                <w:rStyle w:val="Hyperlink"/>
+                <w:rFonts w:ascii="Times New Roman" w:hAnsi="Times New Roman" w:cs="Times New Roman"/>
+                <w:noProof/>
+                <w:lang w:val="pl-PL"/>
+              </w:rPr>
+              <w:t>Instrukcja użytkownika</w:t>
+            </w:r>
+            <w:r>
+              <w:rPr>
+                <w:noProof/>
+                <w:webHidden/>
+              </w:rPr>
+              <w:tab/>
+            </w:r>
+            <w:r>
+              <w:rPr>
+                <w:noProof/>
+                <w:webHidden/>
+              </w:rPr>
+              <w:fldChar w:fldCharType="begin"/>
+            </w:r>
+            <w:r>
+              <w:rPr>
+                <w:noProof/>
+                <w:webHidden/>
+              </w:rPr>
+              <w:instrText xml:space="preserve"> PAGEREF _Toc124429363 \h </w:instrText>
+            </w:r>
+            <w:r>
+              <w:rPr>
+                <w:noProof/>
+                <w:webHidden/>
+              </w:rPr>
+            </w:r>
+            <w:r>
+              <w:rPr>
+                <w:noProof/>
+                <w:webHidden/>
+              </w:rPr>
+              <w:fldChar w:fldCharType="separate"/>
+            </w:r>
+            <w:r>
+              <w:rPr>
+                <w:noProof/>
+                <w:webHidden/>
+              </w:rPr>
+              <w:t>8</w:t>
+            </w:r>
+            <w:r>
+              <w:rPr>
+                <w:noProof/>
+                <w:webHidden/>
+              </w:rPr>
+              <w:fldChar w:fldCharType="end"/>
+            </w:r>
+          </w:hyperlink>
+        </w:p>
+        <w:p>
+          <w:pPr>
+            <w:pStyle w:val="TOC2"/>
+            <w:tabs>
+              <w:tab w:val="right" w:leader="dot" w:pos="9350"/>
+            </w:tabs>
+            <w:rPr>
+              <w:noProof/>
+              <w:sz w:val="22"/>
+              <w:szCs w:val="22"/>
+            </w:rPr>
+          </w:pPr>
+          <w:hyperlink w:anchor="_Toc124429364" w:history="1">
+            <w:r>
+              <w:rPr>
+                <w:rStyle w:val="Hyperlink"/>
+                <w:rFonts w:ascii="Times New Roman" w:hAnsi="Times New Roman" w:cs="Times New Roman"/>
+                <w:noProof/>
+                <w:lang w:val="pl-PL"/>
+              </w:rPr>
+              <w:t>Konto Użytkownika</w:t>
+            </w:r>
+            <w:r>
+              <w:rPr>
+                <w:noProof/>
+                <w:webHidden/>
+              </w:rPr>
+              <w:tab/>
+            </w:r>
+            <w:r>
+              <w:rPr>
+                <w:noProof/>
+                <w:webHidden/>
+              </w:rPr>
+              <w:fldChar w:fldCharType="begin"/>
+            </w:r>
+            <w:r>
+              <w:rPr>
+                <w:noProof/>
+                <w:webHidden/>
+              </w:rPr>
+              <w:instrText xml:space="preserve"> PAGEREF _Toc124429364 \h </w:instrText>
+            </w:r>
+            <w:r>
+              <w:rPr>
+                <w:noProof/>
+                <w:webHidden/>
+              </w:rPr>
+            </w:r>
+            <w:r>
+              <w:rPr>
+                <w:noProof/>
+                <w:webHidden/>
+              </w:rPr>
+              <w:fldChar w:fldCharType="separate"/>
+            </w:r>
+            <w:r>
+              <w:rPr>
+                <w:noProof/>
+                <w:webHidden/>
+              </w:rPr>
+              <w:t>8</w:t>
+            </w:r>
+            <w:r>
+              <w:rPr>
+                <w:noProof/>
+                <w:webHidden/>
+              </w:rPr>
+              <w:fldChar w:fldCharType="end"/>
+            </w:r>
+          </w:hyperlink>
+        </w:p>
+        <w:p>
+          <w:pPr>
+            <w:pStyle w:val="TOC2"/>
+            <w:tabs>
+              <w:tab w:val="right" w:leader="dot" w:pos="9350"/>
+            </w:tabs>
+            <w:rPr>
+              <w:noProof/>
+              <w:sz w:val="22"/>
+              <w:szCs w:val="22"/>
+            </w:rPr>
+          </w:pPr>
+          <w:hyperlink w:anchor="_Toc124429365" w:history="1">
+            <w:r>
+              <w:rPr>
+                <w:rStyle w:val="Hyperlink"/>
+                <w:rFonts w:ascii="Times New Roman" w:hAnsi="Times New Roman" w:cs="Times New Roman"/>
+                <w:noProof/>
+                <w:lang w:val="pl-PL"/>
+              </w:rPr>
+              <w:t>Przeszukiwanie Tytułów</w:t>
+            </w:r>
+            <w:r>
+              <w:rPr>
+                <w:noProof/>
+                <w:webHidden/>
+              </w:rPr>
+              <w:tab/>
+            </w:r>
+            <w:r>
+              <w:rPr>
+                <w:noProof/>
+                <w:webHidden/>
+              </w:rPr>
+              <w:fldChar w:fldCharType="begin"/>
+            </w:r>
+            <w:r>
+              <w:rPr>
+                <w:noProof/>
+                <w:webHidden/>
+              </w:rPr>
+              <w:instrText xml:space="preserve"> PAGEREF _Toc124429365 \h </w:instrText>
+            </w:r>
+            <w:r>
+              <w:rPr>
+                <w:noProof/>
+                <w:webHidden/>
+              </w:rPr>
+            </w:r>
+            <w:r>
+              <w:rPr>
+                <w:noProof/>
+                <w:webHidden/>
+              </w:rPr>
+              <w:fldChar w:fldCharType="separate"/>
+            </w:r>
+            <w:r>
+              <w:rPr>
+                <w:noProof/>
+                <w:webHidden/>
+              </w:rPr>
+              <w:t>8</w:t>
+            </w:r>
+            <w:r>
+              <w:rPr>
+                <w:noProof/>
+                <w:webHidden/>
+              </w:rPr>
+              <w:fldChar w:fldCharType="end"/>
+            </w:r>
+          </w:hyperlink>
+        </w:p>
+        <w:p>
+          <w:pPr>
+            <w:pStyle w:val="TOC2"/>
+            <w:tabs>
+              <w:tab w:val="right" w:leader="dot" w:pos="9350"/>
+            </w:tabs>
+            <w:rPr>
+              <w:noProof/>
+              <w:sz w:val="22"/>
+              <w:szCs w:val="22"/>
+            </w:rPr>
+          </w:pPr>
+          <w:hyperlink w:anchor="_Toc124429366" w:history="1">
+            <w:r>
+              <w:rPr>
+                <w:rStyle w:val="Hyperlink"/>
+                <w:rFonts w:ascii="Times New Roman" w:hAnsi="Times New Roman" w:cs="Times New Roman"/>
+                <w:noProof/>
+                <w:lang w:val="pl-PL"/>
+              </w:rPr>
+              <w:t>Rekomendacje</w:t>
+            </w:r>
+            <w:r>
+              <w:rPr>
+                <w:noProof/>
+                <w:webHidden/>
+              </w:rPr>
+              <w:tab/>
+            </w:r>
+            <w:r>
+              <w:rPr>
+                <w:noProof/>
+                <w:webHidden/>
+              </w:rPr>
+              <w:fldChar w:fldCharType="begin"/>
+            </w:r>
+            <w:r>
+              <w:rPr>
+                <w:noProof/>
+                <w:webHidden/>
+              </w:rPr>
+              <w:instrText xml:space="preserve"> PAGEREF _Toc124429366 \h </w:instrText>
+            </w:r>
+            <w:r>
+              <w:rPr>
+                <w:noProof/>
+                <w:webHidden/>
+              </w:rPr>
+            </w:r>
+            <w:r>
+              <w:rPr>
+                <w:noProof/>
+                <w:webHidden/>
+              </w:rPr>
+              <w:fldChar w:fldCharType="separate"/>
+            </w:r>
+            <w:r>
+              <w:rPr>
+                <w:noProof/>
+                <w:webHidden/>
+              </w:rPr>
+              <w:t>8</w:t>
+            </w:r>
+            <w:r>
+              <w:rPr>
+                <w:noProof/>
+                <w:webHidden/>
+              </w:rPr>
+              <w:fldChar w:fldCharType="end"/>
+            </w:r>
+          </w:hyperlink>
+        </w:p>
+        <w:p>
+          <w:pPr>
+            <w:pStyle w:val="TOC1"/>
+            <w:tabs>
+              <w:tab w:val="right" w:leader="dot" w:pos="9350"/>
+            </w:tabs>
+            <w:rPr>
+              <w:noProof/>
+              <w:sz w:val="22"/>
+              <w:szCs w:val="22"/>
+            </w:rPr>
+          </w:pPr>
+          <w:hyperlink w:anchor="_Toc124429367" w:history="1">
+            <w:r>
+              <w:rPr>
+                <w:rStyle w:val="Hyperlink"/>
+                <w:rFonts w:ascii="Times New Roman" w:hAnsi="Times New Roman" w:cs="Times New Roman"/>
+                <w:noProof/>
+                <w:lang w:val="pl-PL"/>
+              </w:rPr>
+              <w:t>Technologie wykorzystane w projekcie</w:t>
+            </w:r>
+            <w:r>
+              <w:rPr>
+                <w:noProof/>
+                <w:webHidden/>
+              </w:rPr>
+              <w:tab/>
+            </w:r>
+            <w:r>
+              <w:rPr>
+                <w:noProof/>
+                <w:webHidden/>
+              </w:rPr>
+              <w:fldChar w:fldCharType="begin"/>
+            </w:r>
+            <w:r>
+              <w:rPr>
+                <w:noProof/>
+                <w:webHidden/>
+              </w:rPr>
+              <w:instrText xml:space="preserve"> PAGEREF _Toc124429367 \h </w:instrText>
+            </w:r>
+            <w:r>
+              <w:rPr>
+                <w:noProof/>
+                <w:webHidden/>
+              </w:rPr>
+            </w:r>
+            <w:r>
+              <w:rPr>
+                <w:noProof/>
+                <w:webHidden/>
+              </w:rPr>
+              <w:fldChar w:fldCharType="separate"/>
+            </w:r>
+            <w:r>
+              <w:rPr>
+                <w:noProof/>
+                <w:webHidden/>
+              </w:rPr>
+              <w:t>9</w:t>
+            </w:r>
+            <w:r>
+              <w:rPr>
+                <w:noProof/>
+                <w:webHidden/>
+              </w:rPr>
+              <w:fldChar w:fldCharType="end"/>
+            </w:r>
+          </w:hyperlink>
+        </w:p>
+        <w:p>
+          <w:pPr>
+            <w:pStyle w:val="TOC1"/>
+            <w:tabs>
+              <w:tab w:val="right" w:leader="dot" w:pos="9350"/>
+            </w:tabs>
+            <w:rPr>
+              <w:noProof/>
+              <w:sz w:val="22"/>
+              <w:szCs w:val="22"/>
+            </w:rPr>
+          </w:pPr>
+          <w:hyperlink w:anchor="_Toc124429368" w:history="1">
+            <w:r>
+              <w:rPr>
+                <w:rStyle w:val="Hyperlink"/>
+                <w:rFonts w:ascii="Times New Roman" w:hAnsi="Times New Roman" w:cs="Times New Roman"/>
+                <w:noProof/>
+                <w:lang w:val="pl-PL"/>
+              </w:rPr>
+              <w:t>Podsumowanie</w:t>
+            </w:r>
+            <w:r>
+              <w:rPr>
+                <w:noProof/>
+                <w:webHidden/>
+              </w:rPr>
+              <w:tab/>
+            </w:r>
+            <w:r>
+              <w:rPr>
+                <w:noProof/>
+                <w:webHidden/>
+              </w:rPr>
+              <w:fldChar w:fldCharType="begin"/>
+            </w:r>
+            <w:r>
+              <w:rPr>
+                <w:noProof/>
+                <w:webHidden/>
+              </w:rPr>
+              <w:instrText xml:space="preserve"> PAGEREF _Toc124429368 \h </w:instrText>
+            </w:r>
+            <w:r>
+              <w:rPr>
+                <w:noProof/>
+                <w:webHidden/>
+              </w:rPr>
+            </w:r>
+            <w:r>
+              <w:rPr>
+                <w:noProof/>
+                <w:webHidden/>
+              </w:rPr>
+              <w:fldChar w:fldCharType="separate"/>
+            </w:r>
+            <w:r>
+              <w:rPr>
+                <w:noProof/>
+                <w:webHidden/>
+              </w:rPr>
+              <w:t>11</w:t>
+            </w:r>
+            <w:r>
+              <w:rPr>
+                <w:noProof/>
+                <w:webHidden/>
+              </w:rPr>
+              <w:fldChar w:fldCharType="end"/>
+            </w:r>
+          </w:hyperlink>
+        </w:p>
+        <w:p>
+          <w:pPr>
+            <w:rPr>
+              <w:rFonts w:ascii="Times New Roman" w:hAnsi="Times New Roman" w:cs="Times New Roman"/>
+            </w:rPr>
+          </w:pPr>
+          <w:r>
+            <w:rPr>
+              <w:rFonts w:ascii="Times New Roman" w:hAnsi="Times New Roman" w:cs="Times New Roman"/>
+              <w:b/>
+              <w:bCs/>
+              <w:noProof/>
+            </w:rPr>
+            <w:fldChar w:fldCharType="end"/>
+          </w:r>
+        </w:p>
+      </w:sdtContent>
+    </w:sdt>
+    <w:p>
+      <w:pPr>
+        <w:rPr>
+          <w:rFonts w:ascii="Times New Roman" w:hAnsi="Times New Roman" w:cs="Times New Roman"/>
+        </w:rPr>
+      </w:pPr>
+    </w:p>
+    <w:p>
+      <w:pPr>
+        <w:rPr>
+          <w:rFonts w:ascii="Times New Roman" w:hAnsi="Times New Roman" w:cs="Times New Roman"/>
+        </w:rPr>
+      </w:pPr>
+      <w:r>
+        <w:rPr>
+          <w:rFonts w:ascii="Times New Roman" w:hAnsi="Times New Roman" w:cs="Times New Roman"/>
+        </w:rPr>
+        <w:br w:type="page"/>
+      </w:r>
+    </w:p>
+    <w:p>
+      <w:pPr>
+        <w:pStyle w:val="Heading1"/>
+        <w:rPr>
+          <w:rFonts w:ascii="Times New Roman" w:hAnsi="Times New Roman" w:cs="Times New Roman"/>
+          <w:szCs w:val="28"/>
+          <w:lang w:val="pl-PL"/>
+        </w:rPr>
+      </w:pPr>
+      <w:bookmarkStart w:id="0" w:name="_Toc124429347"/>
+      <w:r>
+        <w:rPr>
+          <w:rFonts w:ascii="Times New Roman" w:hAnsi="Times New Roman" w:cs="Times New Roman"/>
+          <w:szCs w:val="28"/>
+          <w:lang w:val="pl-PL"/>
+        </w:rPr>
+        <w:lastRenderedPageBreak/>
+        <w:t>Wstęp</w:t>
+      </w:r>
+      <w:bookmarkEnd w:id="0"/>
+    </w:p>
+    <w:p>
+      <w:pPr>
+        <w:ind w:left="720"/>
+        <w:rPr>
+          <w:rFonts w:ascii="Times New Roman" w:hAnsi="Times New Roman" w:cs="Times New Roman"/>
+          <w:sz w:val="24"/>
+          <w:szCs w:val="24"/>
+          <w:lang w:val="pl-PL"/>
+        </w:rPr>
+      </w:pPr>
+      <w:r>
+        <w:rPr>
+          <w:rFonts w:ascii="Times New Roman" w:hAnsi="Times New Roman" w:cs="Times New Roman"/>
+          <w:sz w:val="24"/>
+          <w:szCs w:val="24"/>
+          <w:lang w:val="pl-PL"/>
+        </w:rPr>
+        <w:t xml:space="preserve">Mimo dużego postępu i rozwoju technologicznego, wiele starych sposobów rozrywki zamiast odejść w niepamięć rozwija się oraz otrzymuje nowe sposoby korzystania. Jednym z nich są książki, które od kiedy powstały do dziś nie straciły swojej popularności a nawet </w:t>
+      </w:r>
+      <w:r>
+        <w:rPr>
+          <w:rFonts w:ascii="Times New Roman" w:hAnsi="Times New Roman" w:cs="Times New Roman"/>
+          <w:sz w:val="24"/>
+          <w:szCs w:val="24"/>
+          <w:lang w:val="pl-PL"/>
+        </w:rPr>
+        <w:t>poszerzyły swoje  zasięgi dzięki powstaniu e-booków oraz audiobooków. Razem z nową formą przyszły również udogodnienia pomagające prowadzić biblioteki oraz ułatwiające odnajdywanie nowych odpowiednich dla danego czytelnika tytółów. Dzięki komputerom nie musimy już ręcznie przeglądać gigantycznych spisów ksiąg lub pytać znajomych bądź pracowników bibliotek o pomoc w szukaniu nowych lektur.</w:t>
+      </w:r>
+    </w:p>
+    <w:p>
+      <w:pPr>
+        <w:ind w:left="720"/>
+        <w:rPr>
+          <w:rFonts w:ascii="Times New Roman" w:hAnsi="Times New Roman" w:cs="Times New Roman"/>
+          <w:sz w:val="24"/>
+          <w:szCs w:val="24"/>
+          <w:lang w:val="pl-PL"/>
+        </w:rPr>
+      </w:pPr>
+    </w:p>
+    <w:p>
+      <w:pPr>
+        <w:ind w:left="720"/>
+        <w:rPr>
+          <w:rFonts w:ascii="Times New Roman" w:hAnsi="Times New Roman" w:cs="Times New Roman"/>
+          <w:sz w:val="24"/>
+          <w:szCs w:val="24"/>
+          <w:lang w:val="pl-PL"/>
+        </w:rPr>
+      </w:pPr>
+    </w:p>
+    <w:p>
+      <w:pPr>
+        <w:ind w:left="720"/>
+        <w:rPr>
+          <w:rFonts w:ascii="Times New Roman" w:hAnsi="Times New Roman" w:cs="Times New Roman"/>
+          <w:sz w:val="24"/>
+          <w:szCs w:val="24"/>
+          <w:lang w:val="pl-PL"/>
+        </w:rPr>
+      </w:pPr>
+    </w:p>
+    <w:p>
+      <w:pPr>
+        <w:ind w:left="720"/>
+        <w:rPr>
+          <w:rFonts w:ascii="Times New Roman" w:hAnsi="Times New Roman" w:cs="Times New Roman"/>
+          <w:sz w:val="24"/>
+          <w:szCs w:val="24"/>
+          <w:lang w:val="pl-PL"/>
+        </w:rPr>
+      </w:pPr>
+    </w:p>
+    <w:p>
+      <w:pPr>
+        <w:ind w:left="720"/>
+        <w:rPr>
+          <w:rFonts w:ascii="Times New Roman" w:hAnsi="Times New Roman" w:cs="Times New Roman"/>
+          <w:sz w:val="24"/>
+          <w:szCs w:val="24"/>
+          <w:lang w:val="pl-PL"/>
+        </w:rPr>
+      </w:pPr>
+    </w:p>
+    <w:p>
+      <w:pPr>
+        <w:ind w:left="720"/>
+        <w:rPr>
+          <w:rFonts w:ascii="Times New Roman" w:hAnsi="Times New Roman" w:cs="Times New Roman"/>
+          <w:sz w:val="24"/>
+          <w:szCs w:val="24"/>
+          <w:lang w:val="pl-PL"/>
+        </w:rPr>
+      </w:pPr>
+    </w:p>
+    <w:p>
+      <w:pPr>
+        <w:ind w:left="720"/>
+        <w:rPr>
+          <w:rFonts w:ascii="Times New Roman" w:hAnsi="Times New Roman" w:cs="Times New Roman"/>
+          <w:sz w:val="24"/>
+          <w:szCs w:val="24"/>
+          <w:lang w:val="pl-PL"/>
+        </w:rPr>
+      </w:pPr>
+    </w:p>
+    <w:p>
+      <w:pPr>
+        <w:ind w:left="720"/>
+        <w:rPr>
+          <w:rFonts w:ascii="Times New Roman" w:hAnsi="Times New Roman" w:cs="Times New Roman"/>
+          <w:sz w:val="24"/>
+          <w:szCs w:val="24"/>
+          <w:lang w:val="pl-PL"/>
+        </w:rPr>
+      </w:pPr>
+    </w:p>
+    <w:p>
+      <w:pPr>
+        <w:ind w:left="720"/>
+        <w:rPr>
+          <w:rFonts w:ascii="Times New Roman" w:hAnsi="Times New Roman" w:cs="Times New Roman"/>
+          <w:sz w:val="24"/>
+          <w:szCs w:val="24"/>
+          <w:lang w:val="pl-PL"/>
+        </w:rPr>
+      </w:pPr>
+    </w:p>
+    <w:p>
+      <w:pPr>
+        <w:ind w:left="720"/>
+        <w:rPr>
+          <w:rFonts w:ascii="Times New Roman" w:hAnsi="Times New Roman" w:cs="Times New Roman"/>
+          <w:sz w:val="24"/>
+          <w:szCs w:val="24"/>
+          <w:lang w:val="pl-PL"/>
+        </w:rPr>
+      </w:pPr>
+    </w:p>
+    <w:p>
+      <w:pPr>
+        <w:ind w:left="720"/>
+        <w:rPr>
+          <w:rFonts w:ascii="Times New Roman" w:hAnsi="Times New Roman" w:cs="Times New Roman"/>
+          <w:sz w:val="24"/>
+          <w:szCs w:val="24"/>
+          <w:lang w:val="pl-PL"/>
+        </w:rPr>
+      </w:pPr>
+    </w:p>
+    <w:p>
+      <w:pPr>
+        <w:ind w:left="720"/>
+        <w:rPr>
+          <w:rFonts w:ascii="Times New Roman" w:hAnsi="Times New Roman" w:cs="Times New Roman"/>
+          <w:sz w:val="24"/>
+          <w:szCs w:val="24"/>
+          <w:lang w:val="pl-PL"/>
+        </w:rPr>
+      </w:pPr>
+    </w:p>
+    <w:p>
+      <w:pPr>
+        <w:ind w:left="720"/>
+        <w:rPr>
+          <w:rFonts w:ascii="Times New Roman" w:hAnsi="Times New Roman" w:cs="Times New Roman"/>
+          <w:sz w:val="24"/>
+          <w:szCs w:val="24"/>
+          <w:lang w:val="pl-PL"/>
+        </w:rPr>
+      </w:pPr>
+    </w:p>
+    <w:p>
+      <w:pPr>
+        <w:ind w:left="720"/>
+        <w:rPr>
+          <w:rFonts w:ascii="Times New Roman" w:hAnsi="Times New Roman" w:cs="Times New Roman"/>
+          <w:sz w:val="24"/>
+          <w:szCs w:val="24"/>
+          <w:lang w:val="pl-PL"/>
+        </w:rPr>
+      </w:pPr>
+    </w:p>
+    <w:p>
+      <w:pPr>
+        <w:ind w:left="720"/>
+        <w:rPr>
+          <w:rFonts w:ascii="Times New Roman" w:hAnsi="Times New Roman" w:cs="Times New Roman"/>
+          <w:sz w:val="24"/>
+          <w:szCs w:val="24"/>
+          <w:lang w:val="pl-PL"/>
+        </w:rPr>
+      </w:pPr>
+    </w:p>
+    <w:p>
+      <w:pPr>
+        <w:ind w:left="720"/>
+        <w:rPr>
+          <w:rFonts w:ascii="Times New Roman" w:hAnsi="Times New Roman" w:cs="Times New Roman"/>
+          <w:sz w:val="24"/>
+          <w:szCs w:val="24"/>
+          <w:lang w:val="pl-PL"/>
+        </w:rPr>
+      </w:pPr>
+    </w:p>
+    <w:p>
+      <w:pPr>
+        <w:ind w:left="720"/>
+        <w:rPr>
+          <w:rFonts w:ascii="Times New Roman" w:hAnsi="Times New Roman" w:cs="Times New Roman"/>
+          <w:sz w:val="24"/>
+          <w:szCs w:val="24"/>
+          <w:lang w:val="pl-PL"/>
+        </w:rPr>
+      </w:pPr>
+    </w:p>
+    <w:p>
+      <w:pPr>
+        <w:ind w:left="720"/>
+        <w:rPr>
+          <w:rFonts w:ascii="Times New Roman" w:hAnsi="Times New Roman" w:cs="Times New Roman"/>
+          <w:sz w:val="24"/>
+          <w:szCs w:val="24"/>
+          <w:lang w:val="pl-PL"/>
+        </w:rPr>
+      </w:pPr>
+    </w:p>
+    <w:p>
+      <w:pPr>
+        <w:ind w:left="720"/>
+        <w:rPr>
+          <w:rFonts w:ascii="Times New Roman" w:hAnsi="Times New Roman" w:cs="Times New Roman"/>
+          <w:sz w:val="24"/>
+          <w:szCs w:val="24"/>
+          <w:lang w:val="pl-PL"/>
+        </w:rPr>
+      </w:pPr>
+    </w:p>
+    <w:p>
+      <w:pPr>
+        <w:ind w:left="720"/>
+        <w:rPr>
+          <w:rFonts w:ascii="Times New Roman" w:hAnsi="Times New Roman" w:cs="Times New Roman"/>
+          <w:sz w:val="24"/>
+          <w:szCs w:val="24"/>
+          <w:lang w:val="pl-PL"/>
+        </w:rPr>
+      </w:pPr>
+    </w:p>
+    <w:p>
+      <w:pPr>
+        <w:ind w:left="720"/>
+        <w:rPr>
+          <w:rFonts w:ascii="Times New Roman" w:hAnsi="Times New Roman" w:cs="Times New Roman"/>
+          <w:sz w:val="24"/>
+          <w:szCs w:val="24"/>
+          <w:lang w:val="pl-PL"/>
+        </w:rPr>
+      </w:pPr>
+    </w:p>
+    <w:p>
+      <w:pPr>
+        <w:ind w:left="720"/>
+        <w:rPr>
+          <w:rFonts w:ascii="Times New Roman" w:hAnsi="Times New Roman" w:cs="Times New Roman"/>
+          <w:sz w:val="24"/>
+          <w:szCs w:val="24"/>
+          <w:lang w:val="pl-PL"/>
+        </w:rPr>
+      </w:pPr>
+    </w:p>
+    <w:p>
+      <w:pPr>
+        <w:ind w:left="720"/>
+        <w:rPr>
+          <w:rFonts w:ascii="Times New Roman" w:hAnsi="Times New Roman" w:cs="Times New Roman"/>
+          <w:sz w:val="24"/>
+          <w:szCs w:val="24"/>
+          <w:lang w:val="pl-PL"/>
+        </w:rPr>
+      </w:pPr>
+    </w:p>
+    <w:p>
+      <w:pPr>
+        <w:pStyle w:val="Heading1"/>
+        <w:rPr>
+          <w:rFonts w:ascii="Times New Roman" w:hAnsi="Times New Roman" w:cs="Times New Roman"/>
+          <w:lang w:val="pl-PL"/>
+        </w:rPr>
+      </w:pPr>
+      <w:bookmarkStart w:id="1" w:name="_Toc124429350"/>
+      <w:r>
+        <w:rPr>
+          <w:rFonts w:ascii="Times New Roman" w:hAnsi="Times New Roman" w:cs="Times New Roman"/>
+          <w:lang w:val="pl-PL"/>
+        </w:rPr>
+        <w:t xml:space="preserve">Opis </w:t>
+      </w:r>
+      <w:r>
+        <w:rPr>
+          <w:rFonts w:ascii="Times New Roman" w:hAnsi="Times New Roman" w:cs="Times New Roman"/>
+          <w:lang w:val="pl-PL"/>
+        </w:rPr>
+        <w:t>Podrozdziałów</w:t>
+      </w:r>
+      <w:bookmarkEnd w:id="1"/>
+    </w:p>
+    <w:p>
+      <w:pPr>
+        <w:ind w:left="720"/>
+        <w:rPr>
+          <w:rFonts w:ascii="Times New Roman" w:hAnsi="Times New Roman" w:cs="Times New Roman"/>
+          <w:sz w:val="24"/>
+          <w:szCs w:val="24"/>
+          <w:lang w:val="pl-PL"/>
+        </w:rPr>
+      </w:pPr>
+      <w:r>
+        <w:rPr>
+          <w:rFonts w:ascii="Times New Roman" w:hAnsi="Times New Roman" w:cs="Times New Roman"/>
+          <w:sz w:val="24"/>
+          <w:szCs w:val="24"/>
+          <w:lang w:val="pl-PL"/>
+        </w:rPr>
+        <w:t>Aby ułatwić zapoznanie się z zapisanymi informacjami, praca została podzielona na wymienione poniżej rozdziały:</w:t>
+      </w:r>
+    </w:p>
+    <w:p>
+      <w:pPr>
+        <w:pStyle w:val="Heading2"/>
+        <w:rPr>
+          <w:rFonts w:ascii="Times New Roman" w:hAnsi="Times New Roman" w:cs="Times New Roman"/>
+          <w:lang w:val="pl-PL"/>
+        </w:rPr>
+      </w:pPr>
+      <w:bookmarkStart w:id="2" w:name="_Toc124429351"/>
+      <w:r>
+        <w:rPr>
+          <w:rFonts w:ascii="Times New Roman" w:hAnsi="Times New Roman" w:cs="Times New Roman"/>
+          <w:lang w:val="pl-PL"/>
+        </w:rPr>
+        <w:t>Wymagania Ogólne</w:t>
+      </w:r>
+      <w:bookmarkEnd w:id="2"/>
+    </w:p>
+    <w:p>
+      <w:pPr>
+        <w:rPr>
+          <w:rFonts w:ascii="Times New Roman" w:hAnsi="Times New Roman" w:cs="Times New Roman"/>
+          <w:lang w:val="pl-PL"/>
+        </w:rPr>
+      </w:pPr>
+    </w:p>
+    <w:p>
+      <w:pPr>
+        <w:pStyle w:val="Heading2"/>
+        <w:rPr>
+          <w:rFonts w:ascii="Times New Roman" w:hAnsi="Times New Roman" w:cs="Times New Roman"/>
+          <w:lang w:val="pl-PL"/>
+        </w:rPr>
+      </w:pPr>
+      <w:bookmarkStart w:id="3" w:name="_Toc124429352"/>
+      <w:r>
+        <w:rPr>
+          <w:rFonts w:ascii="Times New Roman" w:hAnsi="Times New Roman" w:cs="Times New Roman"/>
+          <w:lang w:val="pl-PL"/>
+        </w:rPr>
+        <w:t>Dokumentacja Projektowa</w:t>
+      </w:r>
+      <w:bookmarkEnd w:id="3"/>
+    </w:p>
+    <w:p>
+      <w:pPr>
+        <w:rPr>
+          <w:rFonts w:ascii="Times New Roman" w:hAnsi="Times New Roman" w:cs="Times New Roman"/>
+          <w:lang w:val="pl-PL"/>
+        </w:rPr>
+      </w:pPr>
+    </w:p>
+    <w:p>
+      <w:pPr>
+        <w:pStyle w:val="Heading2"/>
+        <w:rPr>
+          <w:rFonts w:ascii="Times New Roman" w:hAnsi="Times New Roman" w:cs="Times New Roman"/>
+          <w:lang w:val="pl-PL"/>
+        </w:rPr>
+      </w:pPr>
+      <w:bookmarkStart w:id="4" w:name="_Toc124429353"/>
+      <w:r>
+        <w:rPr>
+          <w:rFonts w:ascii="Times New Roman" w:hAnsi="Times New Roman" w:cs="Times New Roman"/>
+          <w:lang w:val="pl-PL"/>
+        </w:rPr>
+        <w:t>Instrukcja Użytkownika</w:t>
+      </w:r>
+      <w:bookmarkEnd w:id="4"/>
+    </w:p>
+    <w:p>
+      <w:pPr>
+        <w:rPr>
+          <w:rFonts w:ascii="Times New Roman" w:hAnsi="Times New Roman" w:cs="Times New Roman"/>
+          <w:lang w:val="pl-PL"/>
+        </w:rPr>
+      </w:pPr>
+    </w:p>
+    <w:p>
+      <w:pPr>
+        <w:pStyle w:val="Heading2"/>
+        <w:rPr>
+          <w:rFonts w:ascii="Times New Roman" w:hAnsi="Times New Roman" w:cs="Times New Roman"/>
+          <w:lang w:val="pl-PL"/>
+        </w:rPr>
+      </w:pPr>
+      <w:bookmarkStart w:id="5" w:name="_Toc124429354"/>
+      <w:r>
+        <w:rPr>
+          <w:rFonts w:ascii="Times New Roman" w:hAnsi="Times New Roman" w:cs="Times New Roman"/>
+          <w:lang w:val="pl-PL"/>
+        </w:rPr>
+        <w:t>Licencje</w:t>
+      </w:r>
+      <w:bookmarkEnd w:id="5"/>
+    </w:p>
+    <w:p>
+      <w:pPr>
+        <w:rPr>
+          <w:rFonts w:ascii="Times New Roman" w:hAnsi="Times New Roman" w:cs="Times New Roman"/>
+          <w:lang w:val="pl-PL"/>
+        </w:rPr>
+      </w:pPr>
+    </w:p>
+    <w:p>
+      <w:pPr>
+        <w:pStyle w:val="Heading2"/>
+        <w:rPr>
+          <w:rFonts w:ascii="Times New Roman" w:hAnsi="Times New Roman" w:cs="Times New Roman"/>
+          <w:lang w:val="pl-PL"/>
+        </w:rPr>
+      </w:pPr>
+      <w:bookmarkStart w:id="6" w:name="_Toc124429355"/>
+      <w:r>
+        <w:rPr>
+          <w:rFonts w:ascii="Times New Roman" w:hAnsi="Times New Roman" w:cs="Times New Roman"/>
+          <w:lang w:val="pl-PL"/>
+        </w:rPr>
+        <w:t>Podsumowanie</w:t>
+      </w:r>
+      <w:bookmarkEnd w:id="6"/>
+    </w:p>
+    <w:p>
+      <w:pPr>
+        <w:rPr>
+          <w:rFonts w:ascii="Times New Roman" w:hAnsi="Times New Roman" w:cs="Times New Roman"/>
+          <w:lang w:val="pl-PL"/>
+        </w:rPr>
+      </w:pPr>
+    </w:p>
+    <w:p>
+      <w:pPr>
+        <w:rPr>
+          <w:rFonts w:ascii="Times New Roman" w:hAnsi="Times New Roman" w:cs="Times New Roman"/>
+          <w:lang w:val="pl-PL"/>
+        </w:rPr>
+      </w:pPr>
+    </w:p>
+    <w:p>
+      <w:pPr>
+        <w:rPr>
+          <w:rFonts w:ascii="Times New Roman" w:hAnsi="Times New Roman" w:cs="Times New Roman"/>
+          <w:lang w:val="pl-PL"/>
+        </w:rPr>
+      </w:pPr>
+    </w:p>
+    <w:p>
+      <w:pPr>
+        <w:rPr>
+          <w:rFonts w:ascii="Times New Roman" w:hAnsi="Times New Roman" w:cs="Times New Roman"/>
+          <w:lang w:val="pl-PL"/>
+        </w:rPr>
+      </w:pPr>
+    </w:p>
+    <w:p>
+      <w:pPr>
+        <w:rPr>
+          <w:rFonts w:ascii="Times New Roman" w:hAnsi="Times New Roman" w:cs="Times New Roman"/>
+          <w:lang w:val="pl-PL"/>
+        </w:rPr>
+      </w:pPr>
+    </w:p>
+    <w:p>
+      <w:pPr>
+        <w:rPr>
+          <w:rFonts w:ascii="Times New Roman" w:hAnsi="Times New Roman" w:cs="Times New Roman"/>
+          <w:lang w:val="pl-PL"/>
+        </w:rPr>
+      </w:pPr>
+    </w:p>
+    <w:p>
+      <w:pPr>
+        <w:rPr>
+          <w:rFonts w:ascii="Times New Roman" w:hAnsi="Times New Roman" w:cs="Times New Roman"/>
+          <w:lang w:val="pl-PL"/>
+        </w:rPr>
+      </w:pPr>
+    </w:p>
+    <w:p>
+      <w:pPr>
+        <w:rPr>
+          <w:rFonts w:ascii="Times New Roman" w:hAnsi="Times New Roman" w:cs="Times New Roman"/>
+          <w:lang w:val="pl-PL"/>
+        </w:rPr>
+      </w:pPr>
+    </w:p>
+    <w:p>
+      <w:pPr>
+        <w:rPr>
+          <w:rFonts w:ascii="Times New Roman" w:hAnsi="Times New Roman" w:cs="Times New Roman"/>
+          <w:lang w:val="pl-PL"/>
+        </w:rPr>
+      </w:pPr>
+    </w:p>
+    <w:p>
+      <w:pPr>
+        <w:rPr>
+          <w:rFonts w:ascii="Times New Roman" w:hAnsi="Times New Roman" w:cs="Times New Roman"/>
+          <w:lang w:val="pl-PL"/>
+        </w:rPr>
+      </w:pPr>
+    </w:p>
+    <w:p>
+      <w:pPr>
+        <w:rPr>
+          <w:rFonts w:ascii="Times New Roman" w:hAnsi="Times New Roman" w:cs="Times New Roman"/>
+          <w:lang w:val="pl-PL"/>
+        </w:rPr>
+      </w:pPr>
+    </w:p>
+    <w:p>
+      <w:pPr>
+        <w:rPr>
+          <w:rFonts w:ascii="Times New Roman" w:hAnsi="Times New Roman" w:cs="Times New Roman"/>
+          <w:lang w:val="pl-PL"/>
+        </w:rPr>
+      </w:pPr>
+    </w:p>
+    <w:p>
+      <w:pPr>
+        <w:rPr>
+          <w:rFonts w:ascii="Times New Roman" w:hAnsi="Times New Roman" w:cs="Times New Roman"/>
+          <w:lang w:val="pl-PL"/>
+        </w:rPr>
+      </w:pPr>
+    </w:p>
+    <w:p>
+      <w:pPr>
+        <w:rPr>
+          <w:rFonts w:ascii="Times New Roman" w:hAnsi="Times New Roman" w:cs="Times New Roman"/>
+          <w:lang w:val="pl-PL"/>
+        </w:rPr>
+      </w:pPr>
+    </w:p>
+    <w:p>
+      <w:pPr>
+        <w:rPr>
+          <w:rFonts w:ascii="Times New Roman" w:hAnsi="Times New Roman" w:cs="Times New Roman"/>
+          <w:lang w:val="pl-PL"/>
+        </w:rPr>
+      </w:pPr>
+    </w:p>
+    <w:p>
+      <w:pPr>
+        <w:rPr>
+          <w:rFonts w:ascii="Times New Roman" w:hAnsi="Times New Roman" w:cs="Times New Roman"/>
+          <w:lang w:val="pl-PL"/>
+        </w:rPr>
+      </w:pPr>
+    </w:p>
+    <w:p>
+      <w:pPr>
+        <w:rPr>
+          <w:rFonts w:ascii="Times New Roman" w:hAnsi="Times New Roman" w:cs="Times New Roman"/>
+          <w:lang w:val="pl-PL"/>
+        </w:rPr>
+      </w:pPr>
+    </w:p>
+    <w:p>
+      <w:pPr>
+        <w:rPr>
+          <w:rFonts w:ascii="Times New Roman" w:hAnsi="Times New Roman" w:cs="Times New Roman"/>
+          <w:lang w:val="pl-PL"/>
+        </w:rPr>
+      </w:pPr>
+    </w:p>
+    <w:p>
+      <w:pPr>
+        <w:rPr>
+          <w:rFonts w:ascii="Times New Roman" w:hAnsi="Times New Roman" w:cs="Times New Roman"/>
+          <w:lang w:val="pl-PL"/>
+        </w:rPr>
+      </w:pPr>
+    </w:p>
+    <w:p>
+      <w:pPr>
+        <w:rPr>
+          <w:rFonts w:ascii="Times New Roman" w:hAnsi="Times New Roman" w:cs="Times New Roman"/>
+          <w:lang w:val="pl-PL"/>
+        </w:rPr>
+      </w:pPr>
+    </w:p>
+    <w:p>
+      <w:pPr>
+        <w:pStyle w:val="Heading1"/>
+        <w:rPr>
+          <w:rFonts w:ascii="Times New Roman" w:hAnsi="Times New Roman" w:cs="Times New Roman"/>
+          <w:lang w:val="pl-PL"/>
+        </w:rPr>
+      </w:pPr>
+      <w:bookmarkStart w:id="7" w:name="_Toc124429356"/>
+      <w:r>
+        <w:rPr>
+          <w:rFonts w:ascii="Times New Roman" w:hAnsi="Times New Roman" w:cs="Times New Roman"/>
+          <w:lang w:val="pl-PL"/>
+        </w:rPr>
+        <w:t>Wymagania ogólne</w:t>
+      </w:r>
+      <w:bookmarkEnd w:id="7"/>
+    </w:p>
+    <w:p>
+      <w:pPr>
+        <w:rPr>
+          <w:rFonts w:ascii="Times New Roman" w:hAnsi="Times New Roman" w:cs="Times New Roman"/>
+          <w:lang w:val="pl-PL"/>
+        </w:rPr>
+      </w:pPr>
+    </w:p>
+    <w:p>
+      <w:pPr>
+        <w:pStyle w:val="Heading2"/>
+        <w:rPr>
+          <w:rFonts w:ascii="Times New Roman" w:hAnsi="Times New Roman" w:cs="Times New Roman"/>
+          <w:lang w:val="pl-PL"/>
+        </w:rPr>
+      </w:pPr>
+      <w:bookmarkStart w:id="8" w:name="_Toc124429357"/>
+      <w:r>
+        <w:rPr>
+          <w:rFonts w:ascii="Times New Roman" w:hAnsi="Times New Roman" w:cs="Times New Roman"/>
+          <w:lang w:val="pl-PL"/>
+        </w:rPr>
+        <w:t>Cel Pracy</w:t>
+      </w:r>
+      <w:bookmarkEnd w:id="8"/>
+    </w:p>
+    <w:p>
+      <w:pPr>
+        <w:ind w:left="720"/>
+        <w:rPr>
+          <w:rFonts w:ascii="Times New Roman" w:hAnsi="Times New Roman" w:cs="Times New Roman"/>
+          <w:sz w:val="24"/>
+          <w:szCs w:val="24"/>
+          <w:lang w:val="pl-PL"/>
+        </w:rPr>
+      </w:pPr>
+      <w:r>
+        <w:rPr>
+          <w:rFonts w:ascii="Times New Roman" w:hAnsi="Times New Roman" w:cs="Times New Roman"/>
+          <w:sz w:val="24"/>
+          <w:szCs w:val="24"/>
+          <w:lang w:val="pl-PL"/>
+        </w:rPr>
+        <w:t>Celem niniejszej pracy inżynierskiej jest strona internetowa ułatwiająca dostęp do</w:t>
+      </w:r>
+      <w:r>
+        <w:rPr>
+          <w:rFonts w:ascii="Times New Roman" w:hAnsi="Times New Roman" w:cs="Times New Roman"/>
+          <w:sz w:val="24"/>
+          <w:szCs w:val="24"/>
+          <w:lang w:val="pl-PL"/>
+        </w:rPr>
+        <w:t xml:space="preserve"> </w:t>
+      </w:r>
+      <w:r>
+        <w:rPr>
+          <w:rFonts w:ascii="Times New Roman" w:hAnsi="Times New Roman" w:cs="Times New Roman"/>
+          <w:sz w:val="24"/>
+          <w:szCs w:val="24"/>
+          <w:lang w:val="pl-PL"/>
+        </w:rPr>
+        <w:t>czytania książek w formie elektronicznej oraz odnajdywania nowych nieznanych nam jeszcze tytułów które powinny odpowiać upodobaniom użytkowników. Praca przedstawia proces tworzenia praktycznej części aplikacji oraz opis wykorzystanych technologii, kluczowe założenia i możliwości aplikacji oraz potencjalne rozszerzenia i poprawę aktualnie zimplementowanych funkcji.</w:t>
+      </w:r>
+    </w:p>
+    <w:p>
+      <w:pPr>
+        <w:ind w:left="720"/>
+        <w:rPr>
+          <w:rFonts w:ascii="Times New Roman" w:hAnsi="Times New Roman" w:cs="Times New Roman"/>
+          <w:sz w:val="24"/>
+          <w:szCs w:val="24"/>
+          <w:lang w:val="pl-PL"/>
+        </w:rPr>
+      </w:pPr>
+      <w:r>
+        <w:rPr>
+          <w:rFonts w:ascii="Times New Roman" w:hAnsi="Times New Roman" w:cs="Times New Roman"/>
+          <w:sz w:val="24"/>
+          <w:szCs w:val="24"/>
+          <w:lang w:val="pl-PL"/>
+        </w:rPr>
+        <w:t>Projekt będzie zawierał funkcje ułatwiające wyszukiwanie książek które znamy i podpowiadał jakie inne tytuły mogą nas zainteresować. Dodatkowo przy uzyskaniu praw autorskich, system będzie pozwalał na wypożyczanie literatury w formie elektronicznej.</w:t>
+      </w:r>
+    </w:p>
+    <w:p>
+      <w:pPr>
+        <w:ind w:left="720"/>
+        <w:rPr>
+          <w:rFonts w:ascii="Times New Roman" w:hAnsi="Times New Roman" w:cs="Times New Roman"/>
+          <w:sz w:val="24"/>
+          <w:szCs w:val="24"/>
+          <w:lang w:val="pl-PL"/>
+        </w:rPr>
+      </w:pPr>
+    </w:p>
+    <w:p>
+      <w:pPr>
+        <w:rPr>
+          <w:rFonts w:ascii="Times New Roman" w:hAnsi="Times New Roman" w:cs="Times New Roman"/>
+          <w:lang w:val="pl-PL"/>
+        </w:rPr>
+      </w:pPr>
+    </w:p>
+    <w:p>
+      <w:pPr>
+        <w:pStyle w:val="Heading2"/>
+        <w:rPr>
+          <w:rFonts w:ascii="Times New Roman" w:hAnsi="Times New Roman" w:cs="Times New Roman"/>
+          <w:lang w:val="pl-PL"/>
+        </w:rPr>
+      </w:pPr>
+      <w:bookmarkStart w:id="9" w:name="_Toc124429358"/>
+      <w:r>
+        <w:rPr>
+          <w:rFonts w:ascii="Times New Roman" w:hAnsi="Times New Roman" w:cs="Times New Roman"/>
+          <w:lang w:val="pl-PL"/>
+        </w:rPr>
+        <w:t>Wymagania Użytkownika</w:t>
+      </w:r>
+      <w:bookmarkEnd w:id="9"/>
+    </w:p>
+    <w:p>
+      <w:pPr>
+        <w:rPr>
+          <w:rFonts w:ascii="Times New Roman" w:hAnsi="Times New Roman" w:cs="Times New Roman"/>
+          <w:lang w:val="pl-PL"/>
+        </w:rPr>
+      </w:pPr>
+    </w:p>
+    <w:p>
+      <w:pPr>
+        <w:rPr>
+          <w:rFonts w:ascii="Times New Roman" w:hAnsi="Times New Roman" w:cs="Times New Roman"/>
+          <w:lang w:val="pl-PL"/>
+        </w:rPr>
+      </w:pPr>
+    </w:p>
+    <w:p>
+      <w:pPr>
+        <w:rPr>
+          <w:rFonts w:ascii="Times New Roman" w:hAnsi="Times New Roman" w:cs="Times New Roman"/>
+          <w:lang w:val="pl-PL"/>
+        </w:rPr>
+      </w:pPr>
+    </w:p>
+    <w:p>
+      <w:pPr>
+        <w:rPr>
+          <w:rFonts w:ascii="Times New Roman" w:hAnsi="Times New Roman" w:cs="Times New Roman"/>
+          <w:lang w:val="pl-PL"/>
+        </w:rPr>
+      </w:pPr>
+    </w:p>
+    <w:p>
+      <w:pPr>
+        <w:rPr>
+          <w:rFonts w:ascii="Times New Roman" w:hAnsi="Times New Roman" w:cs="Times New Roman"/>
+          <w:lang w:val="pl-PL"/>
+        </w:rPr>
+      </w:pPr>
+    </w:p>
+    <w:p>
+      <w:pPr>
+        <w:rPr>
+          <w:rFonts w:ascii="Times New Roman" w:hAnsi="Times New Roman" w:cs="Times New Roman"/>
+          <w:lang w:val="pl-PL"/>
+        </w:rPr>
+      </w:pPr>
+    </w:p>
+    <w:p>
+      <w:pPr>
+        <w:rPr>
+          <w:rFonts w:ascii="Times New Roman" w:hAnsi="Times New Roman" w:cs="Times New Roman"/>
+          <w:lang w:val="pl-PL"/>
+        </w:rPr>
+      </w:pPr>
+    </w:p>
+    <w:p>
+      <w:pPr>
+        <w:rPr>
+          <w:rFonts w:ascii="Times New Roman" w:hAnsi="Times New Roman" w:cs="Times New Roman"/>
+          <w:lang w:val="pl-PL"/>
+        </w:rPr>
+      </w:pPr>
+    </w:p>
+    <w:p>
+      <w:pPr>
+        <w:rPr>
+          <w:rFonts w:ascii="Times New Roman" w:hAnsi="Times New Roman" w:cs="Times New Roman"/>
+          <w:lang w:val="pl-PL"/>
+        </w:rPr>
+      </w:pPr>
+    </w:p>
+    <w:p>
+      <w:pPr>
+        <w:rPr>
+          <w:rFonts w:ascii="Times New Roman" w:hAnsi="Times New Roman" w:cs="Times New Roman"/>
+          <w:lang w:val="pl-PL"/>
+        </w:rPr>
+      </w:pPr>
+    </w:p>
+    <w:p>
+      <w:pPr>
+        <w:rPr>
+          <w:rFonts w:ascii="Times New Roman" w:hAnsi="Times New Roman" w:cs="Times New Roman"/>
+          <w:lang w:val="pl-PL"/>
+        </w:rPr>
+      </w:pPr>
+    </w:p>
+    <w:p>
+      <w:pPr>
+        <w:rPr>
+          <w:rFonts w:ascii="Times New Roman" w:hAnsi="Times New Roman" w:cs="Times New Roman"/>
+          <w:lang w:val="pl-PL"/>
+        </w:rPr>
+      </w:pPr>
+    </w:p>
+    <w:p>
+      <w:pPr>
+        <w:rPr>
+          <w:rFonts w:ascii="Times New Roman" w:hAnsi="Times New Roman" w:cs="Times New Roman"/>
+          <w:lang w:val="pl-PL"/>
+        </w:rPr>
+      </w:pPr>
+    </w:p>
+    <w:p>
+      <w:pPr>
+        <w:rPr>
+          <w:rFonts w:ascii="Times New Roman" w:hAnsi="Times New Roman" w:cs="Times New Roman"/>
+          <w:lang w:val="pl-PL"/>
+        </w:rPr>
+      </w:pPr>
+    </w:p>
+    <w:p>
+      <w:pPr>
+        <w:rPr>
+          <w:rFonts w:ascii="Times New Roman" w:hAnsi="Times New Roman" w:cs="Times New Roman"/>
+          <w:lang w:val="pl-PL"/>
+        </w:rPr>
+      </w:pPr>
+    </w:p>
+    <w:p>
+      <w:pPr>
+        <w:rPr>
+          <w:rFonts w:ascii="Times New Roman" w:hAnsi="Times New Roman" w:cs="Times New Roman"/>
+          <w:lang w:val="pl-PL"/>
+        </w:rPr>
+      </w:pPr>
+    </w:p>
+    <w:p>
+      <w:pPr>
+        <w:rPr>
+          <w:rFonts w:ascii="Times New Roman" w:hAnsi="Times New Roman" w:cs="Times New Roman"/>
+          <w:lang w:val="pl-PL"/>
+        </w:rPr>
+      </w:pPr>
+    </w:p>
+    <w:p>
+      <w:pPr>
+        <w:rPr>
+          <w:rFonts w:ascii="Times New Roman" w:hAnsi="Times New Roman" w:cs="Times New Roman"/>
+          <w:lang w:val="pl-PL"/>
+        </w:rPr>
+      </w:pPr>
+    </w:p>
+    <w:p>
+      <w:pPr>
+        <w:rPr>
+          <w:rFonts w:ascii="Times New Roman" w:hAnsi="Times New Roman" w:cs="Times New Roman"/>
+          <w:lang w:val="pl-PL"/>
+        </w:rPr>
+      </w:pPr>
+    </w:p>
+    <w:p>
+      <w:pPr>
+        <w:rPr>
+          <w:rFonts w:ascii="Times New Roman" w:hAnsi="Times New Roman" w:cs="Times New Roman"/>
+          <w:lang w:val="pl-PL"/>
+        </w:rPr>
+      </w:pPr>
+    </w:p>
+    <w:p>
+      <w:pPr>
+        <w:rPr>
+          <w:rFonts w:ascii="Times New Roman" w:hAnsi="Times New Roman" w:cs="Times New Roman"/>
+          <w:lang w:val="pl-PL"/>
+        </w:rPr>
+      </w:pPr>
+    </w:p>
+    <w:p>
+      <w:pPr>
+        <w:rPr>
+          <w:rFonts w:ascii="Times New Roman" w:hAnsi="Times New Roman" w:cs="Times New Roman"/>
+          <w:lang w:val="pl-PL"/>
+        </w:rPr>
+      </w:pPr>
+    </w:p>
+    <w:p>
+      <w:pPr>
+        <w:pStyle w:val="Heading1"/>
+        <w:rPr>
+          <w:rFonts w:ascii="Times New Roman" w:hAnsi="Times New Roman" w:cs="Times New Roman"/>
+          <w:lang w:val="pl-PL"/>
+        </w:rPr>
+      </w:pPr>
+      <w:bookmarkStart w:id="10" w:name="_Toc124429359"/>
+      <w:r>
+        <w:rPr>
+          <w:rFonts w:ascii="Times New Roman" w:hAnsi="Times New Roman" w:cs="Times New Roman"/>
+          <w:lang w:val="pl-PL"/>
+        </w:rPr>
+        <w:t>Dokumentacja projektowa</w:t>
+      </w:r>
+      <w:bookmarkEnd w:id="10"/>
+    </w:p>
+    <w:p>
+      <w:pPr>
+        <w:rPr>
+          <w:rFonts w:ascii="Times New Roman" w:hAnsi="Times New Roman" w:cs="Times New Roman"/>
+          <w:lang w:val="pl-PL"/>
+        </w:rPr>
+      </w:pPr>
+    </w:p>
+    <w:p>
+      <w:pPr>
+        <w:pStyle w:val="Heading2"/>
+        <w:rPr>
+          <w:rFonts w:ascii="Times New Roman" w:hAnsi="Times New Roman" w:cs="Times New Roman"/>
+          <w:lang w:val="pl-PL"/>
+        </w:rPr>
+      </w:pPr>
+      <w:bookmarkStart w:id="11" w:name="_Toc124429360"/>
+      <w:r>
+        <w:rPr>
+          <w:rFonts w:ascii="Times New Roman" w:hAnsi="Times New Roman" w:cs="Times New Roman"/>
+          <w:lang w:val="pl-PL"/>
+        </w:rPr>
+        <w:t>Wymagania sprzętowe</w:t>
+      </w:r>
+      <w:bookmarkEnd w:id="11"/>
+    </w:p>
+    <w:p>
+      <w:pPr>
+        <w:rPr>
+          <w:rFonts w:ascii="Times New Roman" w:hAnsi="Times New Roman" w:cs="Times New Roman"/>
+          <w:lang w:val="pl-PL"/>
+        </w:rPr>
+      </w:pPr>
+    </w:p>
+    <w:p>
+      <w:pPr>
+        <w:pStyle w:val="Heading2"/>
+        <w:rPr>
+          <w:rFonts w:ascii="Times New Roman" w:hAnsi="Times New Roman" w:cs="Times New Roman"/>
+          <w:lang w:val="pl-PL"/>
+        </w:rPr>
+      </w:pPr>
+      <w:bookmarkStart w:id="12" w:name="_Toc124429361"/>
+      <w:r>
+        <w:rPr>
+          <w:rFonts w:ascii="Times New Roman" w:hAnsi="Times New Roman" w:cs="Times New Roman"/>
+          <w:lang w:val="pl-PL"/>
+        </w:rPr>
+        <w:t>Diagram Przypadków użycia</w:t>
+      </w:r>
+      <w:bookmarkEnd w:id="12"/>
+    </w:p>
+    <w:p>
+      <w:pPr>
+        <w:rPr>
+          <w:rFonts w:ascii="Times New Roman" w:hAnsi="Times New Roman" w:cs="Times New Roman"/>
+          <w:lang w:val="pl-PL"/>
+        </w:rPr>
+      </w:pPr>
+    </w:p>
+    <w:p>
+      <w:pPr>
+        <w:pStyle w:val="Heading2"/>
+        <w:rPr>
+          <w:rFonts w:ascii="Times New Roman" w:hAnsi="Times New Roman" w:cs="Times New Roman"/>
+          <w:lang w:val="pl-PL"/>
+        </w:rPr>
+      </w:pPr>
+      <w:bookmarkStart w:id="13" w:name="_Toc124429362"/>
+      <w:r>
+        <w:rPr>
+          <w:rFonts w:ascii="Times New Roman" w:hAnsi="Times New Roman" w:cs="Times New Roman"/>
+          <w:lang w:val="pl-PL"/>
+        </w:rPr>
+        <w:t>Opis Klas</w:t>
+      </w:r>
+      <w:bookmarkEnd w:id="13"/>
+    </w:p>
+    <w:p>
+      <w:pPr>
+        <w:rPr>
+          <w:rFonts w:ascii="Times New Roman" w:hAnsi="Times New Roman" w:cs="Times New Roman"/>
+          <w:lang w:val="pl-PL"/>
+        </w:rPr>
+      </w:pPr>
+    </w:p>
+    <w:p>
+      <w:pPr>
+        <w:rPr>
+          <w:rFonts w:ascii="Times New Roman" w:hAnsi="Times New Roman" w:cs="Times New Roman"/>
+          <w:lang w:val="pl-PL"/>
+        </w:rPr>
+      </w:pPr>
+    </w:p>
+    <w:p>
+      <w:pPr>
+        <w:rPr>
+          <w:rFonts w:ascii="Times New Roman" w:hAnsi="Times New Roman" w:cs="Times New Roman"/>
+          <w:lang w:val="pl-PL"/>
+        </w:rPr>
+      </w:pPr>
+    </w:p>
+    <w:p>
+      <w:pPr>
+        <w:rPr>
+          <w:rFonts w:ascii="Times New Roman" w:hAnsi="Times New Roman" w:cs="Times New Roman"/>
+          <w:lang w:val="pl-PL"/>
+        </w:rPr>
+      </w:pPr>
+    </w:p>
+    <w:p>
+      <w:pPr>
+        <w:rPr>
+          <w:rFonts w:ascii="Times New Roman" w:hAnsi="Times New Roman" w:cs="Times New Roman"/>
+          <w:lang w:val="pl-PL"/>
+        </w:rPr>
+      </w:pPr>
+    </w:p>
+    <w:p>
+      <w:pPr>
+        <w:rPr>
+          <w:rFonts w:ascii="Times New Roman" w:hAnsi="Times New Roman" w:cs="Times New Roman"/>
+          <w:lang w:val="pl-PL"/>
+        </w:rPr>
+      </w:pPr>
+    </w:p>
+    <w:p>
+      <w:pPr>
+        <w:rPr>
+          <w:rFonts w:ascii="Times New Roman" w:hAnsi="Times New Roman" w:cs="Times New Roman"/>
+          <w:lang w:val="pl-PL"/>
+        </w:rPr>
+      </w:pPr>
+    </w:p>
+    <w:p>
+      <w:pPr>
+        <w:rPr>
+          <w:rFonts w:ascii="Times New Roman" w:hAnsi="Times New Roman" w:cs="Times New Roman"/>
+          <w:lang w:val="pl-PL"/>
+        </w:rPr>
+      </w:pPr>
+    </w:p>
+    <w:p>
+      <w:pPr>
+        <w:rPr>
+          <w:rFonts w:ascii="Times New Roman" w:hAnsi="Times New Roman" w:cs="Times New Roman"/>
+          <w:lang w:val="pl-PL"/>
+        </w:rPr>
+      </w:pPr>
+    </w:p>
+    <w:p>
+      <w:pPr>
+        <w:rPr>
+          <w:rFonts w:ascii="Times New Roman" w:hAnsi="Times New Roman" w:cs="Times New Roman"/>
+          <w:lang w:val="pl-PL"/>
+        </w:rPr>
+      </w:pPr>
+    </w:p>
+    <w:p>
+      <w:pPr>
+        <w:rPr>
+          <w:rFonts w:ascii="Times New Roman" w:hAnsi="Times New Roman" w:cs="Times New Roman"/>
+          <w:lang w:val="pl-PL"/>
+        </w:rPr>
+      </w:pPr>
+    </w:p>
+    <w:p>
+      <w:pPr>
+        <w:rPr>
+          <w:rFonts w:ascii="Times New Roman" w:hAnsi="Times New Roman" w:cs="Times New Roman"/>
+          <w:lang w:val="pl-PL"/>
+        </w:rPr>
+      </w:pPr>
+    </w:p>
+    <w:p>
+      <w:pPr>
+        <w:rPr>
+          <w:rFonts w:ascii="Times New Roman" w:hAnsi="Times New Roman" w:cs="Times New Roman"/>
+          <w:lang w:val="pl-PL"/>
+        </w:rPr>
+      </w:pPr>
+    </w:p>
+    <w:p>
+      <w:pPr>
+        <w:rPr>
+          <w:rFonts w:ascii="Times New Roman" w:hAnsi="Times New Roman" w:cs="Times New Roman"/>
+          <w:lang w:val="pl-PL"/>
+        </w:rPr>
+      </w:pPr>
+    </w:p>
+    <w:p>
+      <w:pPr>
+        <w:rPr>
+          <w:rFonts w:ascii="Times New Roman" w:hAnsi="Times New Roman" w:cs="Times New Roman"/>
+          <w:lang w:val="pl-PL"/>
+        </w:rPr>
+      </w:pPr>
+    </w:p>
+    <w:p>
+      <w:pPr>
+        <w:rPr>
+          <w:rFonts w:ascii="Times New Roman" w:hAnsi="Times New Roman" w:cs="Times New Roman"/>
+          <w:lang w:val="pl-PL"/>
+        </w:rPr>
+      </w:pPr>
+    </w:p>
+    <w:p>
+      <w:pPr>
+        <w:rPr>
+          <w:rFonts w:ascii="Times New Roman" w:hAnsi="Times New Roman" w:cs="Times New Roman"/>
+          <w:lang w:val="pl-PL"/>
+        </w:rPr>
+      </w:pPr>
+    </w:p>
+    <w:p>
+      <w:pPr>
+        <w:rPr>
+          <w:rFonts w:ascii="Times New Roman" w:hAnsi="Times New Roman" w:cs="Times New Roman"/>
+          <w:lang w:val="pl-PL"/>
+        </w:rPr>
+      </w:pPr>
+    </w:p>
+    <w:p>
+      <w:pPr>
+        <w:rPr>
+          <w:rFonts w:ascii="Times New Roman" w:hAnsi="Times New Roman" w:cs="Times New Roman"/>
+          <w:lang w:val="pl-PL"/>
+        </w:rPr>
+      </w:pPr>
+    </w:p>
+    <w:p>
+      <w:pPr>
+        <w:rPr>
+          <w:rFonts w:ascii="Times New Roman" w:hAnsi="Times New Roman" w:cs="Times New Roman"/>
+          <w:lang w:val="pl-PL"/>
+        </w:rPr>
+      </w:pPr>
+    </w:p>
+    <w:p>
+      <w:pPr>
+        <w:pStyle w:val="Heading1"/>
+        <w:rPr>
+          <w:rFonts w:ascii="Times New Roman" w:hAnsi="Times New Roman" w:cs="Times New Roman"/>
+          <w:lang w:val="pl-PL"/>
+        </w:rPr>
+      </w:pPr>
+      <w:bookmarkStart w:id="14" w:name="_Toc124429363"/>
+      <w:r>
+        <w:rPr>
+          <w:rFonts w:ascii="Times New Roman" w:hAnsi="Times New Roman" w:cs="Times New Roman"/>
+          <w:lang w:val="pl-PL"/>
+        </w:rPr>
+        <w:t>Instrukcja użytkownika</w:t>
+      </w:r>
+      <w:bookmarkEnd w:id="14"/>
+    </w:p>
+    <w:p>
+      <w:pPr>
+        <w:rPr>
+          <w:rFonts w:ascii="Times New Roman" w:hAnsi="Times New Roman" w:cs="Times New Roman"/>
+          <w:sz w:val="24"/>
+          <w:szCs w:val="24"/>
+          <w:lang w:val="pl-PL"/>
+        </w:rPr>
+      </w:pPr>
+      <w:r>
+        <w:rPr>
+          <w:rFonts w:ascii="Times New Roman" w:hAnsi="Times New Roman" w:cs="Times New Roman"/>
+          <w:lang w:val="pl-PL"/>
+        </w:rPr>
+        <w:tab/>
+      </w:r>
+      <w:r>
+        <w:rPr>
+          <w:rFonts w:ascii="Times New Roman" w:hAnsi="Times New Roman" w:cs="Times New Roman"/>
+          <w:sz w:val="24"/>
+          <w:szCs w:val="24"/>
+          <w:lang w:val="pl-PL"/>
+        </w:rPr>
+        <w:t xml:space="preserve">Aby ułatwić </w:t>
+      </w:r>
+      <w:r>
+        <w:rPr>
+          <w:rFonts w:ascii="Times New Roman" w:hAnsi="Times New Roman" w:cs="Times New Roman"/>
+          <w:sz w:val="24"/>
+          <w:szCs w:val="24"/>
+          <w:lang w:val="pl-PL"/>
+        </w:rPr>
+        <w:t>użytkowanie każda aplikacja powinna zawierać stworzoną przez autora instrukcję (ang. User guide)</w:t>
+      </w:r>
+      <w:r>
+        <w:rPr>
+          <w:rFonts w:ascii="Times New Roman" w:hAnsi="Times New Roman" w:cs="Times New Roman"/>
+          <w:sz w:val="24"/>
+          <w:szCs w:val="24"/>
+          <w:lang w:val="pl-PL"/>
+        </w:rPr>
+        <w:t>. Użytkownik powinien znaleźć w niej zapisane prostym nie technicznym językiem</w:t>
+      </w:r>
+      <w:r>
+        <w:rPr>
+          <w:rFonts w:ascii="Times New Roman" w:hAnsi="Times New Roman" w:cs="Times New Roman"/>
+          <w:sz w:val="24"/>
+          <w:szCs w:val="24"/>
+          <w:lang w:val="pl-PL"/>
+        </w:rPr>
+        <w:t xml:space="preserve"> wskazówki, instrukcje oraz wizualizację jak korzystać ze wszystkich przeznaczonych dla niego funkcji aplikacji. </w:t>
+      </w:r>
+    </w:p>
+    <w:p>
+      <w:pPr>
+        <w:pStyle w:val="Heading2"/>
+        <w:rPr>
+          <w:rFonts w:ascii="Times New Roman" w:hAnsi="Times New Roman" w:cs="Times New Roman"/>
+          <w:lang w:val="pl-PL"/>
+        </w:rPr>
+      </w:pPr>
+      <w:bookmarkStart w:id="15" w:name="_Toc124429364"/>
+      <w:r>
+        <w:rPr>
+          <w:rFonts w:ascii="Times New Roman" w:hAnsi="Times New Roman" w:cs="Times New Roman"/>
+          <w:lang w:val="pl-PL"/>
+        </w:rPr>
+        <w:t>Konto Użytkownika</w:t>
+      </w:r>
+      <w:bookmarkEnd w:id="15"/>
+    </w:p>
+    <w:p>
+      <w:pPr>
+        <w:rPr>
+          <w:rFonts w:ascii="Times New Roman" w:hAnsi="Times New Roman" w:cs="Times New Roman"/>
+          <w:lang w:val="pl-PL"/>
+        </w:rPr>
+      </w:pPr>
+    </w:p>
+    <w:p>
+      <w:pPr>
+        <w:pStyle w:val="Heading2"/>
+        <w:rPr>
+          <w:rFonts w:ascii="Times New Roman" w:hAnsi="Times New Roman" w:cs="Times New Roman"/>
+          <w:lang w:val="pl-PL"/>
+        </w:rPr>
+      </w:pPr>
+      <w:bookmarkStart w:id="16" w:name="_Toc124429365"/>
+      <w:r>
+        <w:rPr>
+          <w:rFonts w:ascii="Times New Roman" w:hAnsi="Times New Roman" w:cs="Times New Roman"/>
+          <w:lang w:val="pl-PL"/>
+        </w:rPr>
+        <w:t>Przeszukiwanie Tytułów</w:t>
+      </w:r>
+      <w:bookmarkEnd w:id="16"/>
+    </w:p>
+    <w:p>
+      <w:pPr>
+        <w:rPr>
+          <w:rFonts w:ascii="Times New Roman" w:hAnsi="Times New Roman" w:cs="Times New Roman"/>
+          <w:lang w:val="pl-PL"/>
+        </w:rPr>
+      </w:pPr>
+    </w:p>
+    <w:p>
+      <w:pPr>
+        <w:pStyle w:val="Heading2"/>
+        <w:rPr>
+          <w:rFonts w:ascii="Times New Roman" w:hAnsi="Times New Roman" w:cs="Times New Roman"/>
+          <w:lang w:val="pl-PL"/>
+        </w:rPr>
+      </w:pPr>
+      <w:bookmarkStart w:id="17" w:name="_Toc124429366"/>
+      <w:r>
+        <w:rPr>
+          <w:rFonts w:ascii="Times New Roman" w:hAnsi="Times New Roman" w:cs="Times New Roman"/>
+          <w:lang w:val="pl-PL"/>
+        </w:rPr>
+        <w:lastRenderedPageBreak/>
+        <w:t>Rekomendacje</w:t>
+      </w:r>
+      <w:bookmarkEnd w:id="17"/>
+    </w:p>
+    <w:p>
+      <w:pPr>
+        <w:rPr>
+          <w:rFonts w:ascii="Times New Roman" w:hAnsi="Times New Roman" w:cs="Times New Roman"/>
+          <w:lang w:val="pl-PL"/>
+        </w:rPr>
+      </w:pPr>
+    </w:p>
+    <w:p>
+      <w:pPr>
+        <w:rPr>
+          <w:rFonts w:ascii="Times New Roman" w:hAnsi="Times New Roman" w:cs="Times New Roman"/>
+          <w:lang w:val="pl-PL"/>
+        </w:rPr>
+      </w:pPr>
+    </w:p>
+    <w:p>
+      <w:pPr>
+        <w:rPr>
+          <w:rFonts w:ascii="Times New Roman" w:hAnsi="Times New Roman" w:cs="Times New Roman"/>
+          <w:lang w:val="pl-PL"/>
+        </w:rPr>
+      </w:pPr>
+    </w:p>
+    <w:p>
+      <w:pPr>
+        <w:rPr>
+          <w:rFonts w:ascii="Times New Roman" w:hAnsi="Times New Roman" w:cs="Times New Roman"/>
+          <w:lang w:val="pl-PL"/>
+        </w:rPr>
+      </w:pPr>
+    </w:p>
+    <w:p>
+      <w:pPr>
+        <w:rPr>
+          <w:rFonts w:ascii="Times New Roman" w:hAnsi="Times New Roman" w:cs="Times New Roman"/>
+          <w:lang w:val="pl-PL"/>
+        </w:rPr>
+      </w:pPr>
+    </w:p>
+    <w:p>
+      <w:pPr>
+        <w:rPr>
+          <w:rFonts w:ascii="Times New Roman" w:hAnsi="Times New Roman" w:cs="Times New Roman"/>
+          <w:lang w:val="pl-PL"/>
+        </w:rPr>
+      </w:pPr>
+    </w:p>
+    <w:p>
+      <w:pPr>
+        <w:rPr>
+          <w:rFonts w:ascii="Times New Roman" w:hAnsi="Times New Roman" w:cs="Times New Roman"/>
+          <w:lang w:val="pl-PL"/>
+        </w:rPr>
+      </w:pPr>
+    </w:p>
+    <w:p>
+      <w:pPr>
+        <w:rPr>
+          <w:rFonts w:ascii="Times New Roman" w:hAnsi="Times New Roman" w:cs="Times New Roman"/>
+          <w:lang w:val="pl-PL"/>
+        </w:rPr>
+      </w:pPr>
+    </w:p>
+    <w:p>
+      <w:pPr>
+        <w:rPr>
+          <w:rFonts w:ascii="Times New Roman" w:hAnsi="Times New Roman" w:cs="Times New Roman"/>
+          <w:lang w:val="pl-PL"/>
+        </w:rPr>
+      </w:pPr>
+    </w:p>
+    <w:p>
+      <w:pPr>
+        <w:rPr>
+          <w:rFonts w:ascii="Times New Roman" w:hAnsi="Times New Roman" w:cs="Times New Roman"/>
+          <w:lang w:val="pl-PL"/>
+        </w:rPr>
+      </w:pPr>
+    </w:p>
+    <w:p>
+      <w:pPr>
+        <w:rPr>
+          <w:rFonts w:ascii="Times New Roman" w:hAnsi="Times New Roman" w:cs="Times New Roman"/>
+          <w:lang w:val="pl-PL"/>
+        </w:rPr>
+      </w:pPr>
+    </w:p>
+    <w:p>
+      <w:pPr>
+        <w:rPr>
+          <w:rFonts w:ascii="Times New Roman" w:hAnsi="Times New Roman" w:cs="Times New Roman"/>
+          <w:lang w:val="pl-PL"/>
+        </w:rPr>
+      </w:pPr>
+    </w:p>
+    <w:p>
+      <w:pPr>
+        <w:rPr>
+          <w:rFonts w:ascii="Times New Roman" w:hAnsi="Times New Roman" w:cs="Times New Roman"/>
+          <w:lang w:val="pl-PL"/>
+        </w:rPr>
+      </w:pPr>
+    </w:p>
+    <w:p>
+      <w:pPr>
+        <w:rPr>
+          <w:rFonts w:ascii="Times New Roman" w:hAnsi="Times New Roman" w:cs="Times New Roman"/>
+          <w:lang w:val="pl-PL"/>
+        </w:rPr>
+      </w:pPr>
+    </w:p>
+    <w:p>
+      <w:pPr>
+        <w:rPr>
+          <w:rFonts w:ascii="Times New Roman" w:hAnsi="Times New Roman" w:cs="Times New Roman"/>
+          <w:lang w:val="pl-PL"/>
+        </w:rPr>
+      </w:pPr>
+    </w:p>
+    <w:p>
+      <w:pPr>
+        <w:rPr>
+          <w:rFonts w:ascii="Times New Roman" w:hAnsi="Times New Roman" w:cs="Times New Roman"/>
+          <w:lang w:val="pl-PL"/>
+        </w:rPr>
+      </w:pPr>
+    </w:p>
+    <w:p>
+      <w:pPr>
+        <w:rPr>
+          <w:rFonts w:ascii="Times New Roman" w:hAnsi="Times New Roman" w:cs="Times New Roman"/>
+          <w:lang w:val="pl-PL"/>
+        </w:rPr>
+      </w:pPr>
+    </w:p>
+    <w:p>
+      <w:pPr>
+        <w:rPr>
+          <w:rFonts w:ascii="Times New Roman" w:hAnsi="Times New Roman" w:cs="Times New Roman"/>
+          <w:lang w:val="pl-PL"/>
+        </w:rPr>
+      </w:pPr>
+    </w:p>
+    <w:p>
+      <w:pPr>
+        <w:rPr>
+          <w:rFonts w:ascii="Times New Roman" w:hAnsi="Times New Roman" w:cs="Times New Roman"/>
+          <w:lang w:val="pl-PL"/>
+        </w:rPr>
+      </w:pPr>
+    </w:p>
+    <w:p>
+      <w:pPr>
+        <w:rPr>
+          <w:rFonts w:ascii="Times New Roman" w:hAnsi="Times New Roman" w:cs="Times New Roman"/>
+          <w:lang w:val="pl-PL"/>
+        </w:rPr>
+      </w:pPr>
+    </w:p>
+    <w:p>
+      <w:pPr>
+        <w:pStyle w:val="Heading1"/>
+        <w:rPr>
+          <w:rFonts w:ascii="Times New Roman" w:hAnsi="Times New Roman" w:cs="Times New Roman"/>
+          <w:lang w:val="pl-PL"/>
+        </w:rPr>
+      </w:pPr>
+      <w:bookmarkStart w:id="18" w:name="_Toc124429367"/>
+      <w:r>
+        <w:rPr>
+          <w:rFonts w:ascii="Times New Roman" w:hAnsi="Times New Roman" w:cs="Times New Roman"/>
+          <w:lang w:val="pl-PL"/>
+        </w:rPr>
+        <w:t>Technologie wykorzystane w projekcie</w:t>
+      </w:r>
+      <w:bookmarkEnd w:id="18"/>
+    </w:p>
+    <w:p>
+      <w:pPr>
+        <w:rPr>
+          <w:rFonts w:ascii="Times New Roman" w:hAnsi="Times New Roman" w:cs="Times New Roman"/>
+          <w:sz w:val="24"/>
+          <w:szCs w:val="24"/>
+          <w:lang w:val="pl-PL"/>
+        </w:rPr>
+      </w:pPr>
+      <w:bookmarkStart w:id="19" w:name="_Hlk124302813"/>
+      <w:r>
+        <w:rPr>
+          <w:rFonts w:ascii="Times New Roman" w:hAnsi="Times New Roman" w:cs="Times New Roman"/>
+          <w:b/>
+          <w:bCs/>
+          <w:sz w:val="24"/>
+          <w:szCs w:val="24"/>
+          <w:lang w:val="pl-PL"/>
+        </w:rPr>
+        <w:t>HTML5</w:t>
+      </w:r>
+      <w:r>
+        <w:rPr>
+          <w:rFonts w:ascii="Times New Roman" w:hAnsi="Times New Roman" w:cs="Times New Roman"/>
+          <w:sz w:val="24"/>
+          <w:szCs w:val="24"/>
+          <w:lang w:val="pl-PL"/>
+        </w:rPr>
+        <w:t xml:space="preserve"> </w:t>
+      </w:r>
+      <w:r>
+        <w:rPr>
+          <w:rFonts w:ascii="Times New Roman" w:hAnsi="Times New Roman" w:cs="Times New Roman"/>
+          <w:sz w:val="24"/>
+          <w:szCs w:val="24"/>
+          <w:lang w:val="pl-PL"/>
+        </w:rPr>
+        <w:t>–</w:t>
+      </w:r>
+      <w:r>
+        <w:rPr>
+          <w:rFonts w:ascii="Times New Roman" w:hAnsi="Times New Roman" w:cs="Times New Roman"/>
+          <w:sz w:val="24"/>
+          <w:szCs w:val="24"/>
+          <w:lang w:val="pl-PL"/>
+        </w:rPr>
+        <w:t xml:space="preserve"> </w:t>
+      </w:r>
+      <w:r>
+        <w:rPr>
+          <w:rFonts w:ascii="Times New Roman" w:hAnsi="Times New Roman" w:cs="Times New Roman"/>
+          <w:sz w:val="24"/>
+          <w:szCs w:val="24"/>
+          <w:lang w:val="pl-PL"/>
+        </w:rPr>
+        <w:t>język znaczników używany do tworzenia szkieletów stron internetowych.</w:t>
+      </w:r>
+      <w:r>
+        <w:rPr>
+          <w:rFonts w:ascii="Times New Roman" w:hAnsi="Times New Roman" w:cs="Times New Roman"/>
+          <w:sz w:val="24"/>
+          <w:szCs w:val="24"/>
+          <w:lang w:val="pl-PL"/>
+        </w:rPr>
+        <w:t xml:space="preserve"> Jest językiem deklaratywnym więc stosuje się go tylko i wyłącznie do struktury i budowy strony, nie jej funkcjonalności. W skład tej budowy zaliczają się składniki takie jak: tabele, </w:t>
+      </w:r>
+      <w:r>
+        <w:rPr>
+          <w:rFonts w:ascii="Times New Roman" w:hAnsi="Times New Roman" w:cs="Times New Roman"/>
+          <w:sz w:val="24"/>
+          <w:szCs w:val="24"/>
+          <w:lang w:val="pl-PL"/>
+        </w:rPr>
+        <w:t>przyciski, pola tekstowe, itp.</w:t>
+      </w:r>
+    </w:p>
+    <w:p>
+      <w:pPr>
+        <w:rPr>
+          <w:rFonts w:ascii="Times New Roman" w:hAnsi="Times New Roman" w:cs="Times New Roman"/>
+          <w:sz w:val="24"/>
+          <w:szCs w:val="24"/>
+          <w:lang w:val="pl-PL"/>
+        </w:rPr>
+      </w:pPr>
+      <w:r>
+        <w:rPr>
+          <w:rFonts w:ascii="Times New Roman" w:hAnsi="Times New Roman" w:cs="Times New Roman"/>
+          <w:b/>
+          <w:bCs/>
+          <w:sz w:val="24"/>
+          <w:szCs w:val="24"/>
+          <w:lang w:val="pl-PL"/>
+        </w:rPr>
+        <w:t>CSS</w:t>
+      </w:r>
+      <w:r>
+        <w:rPr>
+          <w:rFonts w:ascii="Times New Roman" w:hAnsi="Times New Roman" w:cs="Times New Roman"/>
+          <w:sz w:val="24"/>
+          <w:szCs w:val="24"/>
+          <w:lang w:val="pl-PL"/>
+        </w:rPr>
+        <w:t xml:space="preserve"> – język służący do nadania </w:t>
+      </w:r>
+      <w:r>
+        <w:rPr>
+          <w:rFonts w:ascii="Times New Roman" w:hAnsi="Times New Roman" w:cs="Times New Roman"/>
+          <w:sz w:val="24"/>
+          <w:szCs w:val="24"/>
+          <w:lang w:val="pl-PL"/>
+        </w:rPr>
+        <w:t xml:space="preserve">stylu naszemu dokumentowi napisanemu w HTML5. Dokumenty napisane tym językiem zawierają reguły dotyczące wyglądu poszczególnych </w:t>
+      </w:r>
+      <w:r>
+        <w:rPr>
+          <w:rFonts w:ascii="Times New Roman" w:hAnsi="Times New Roman" w:cs="Times New Roman"/>
+          <w:sz w:val="24"/>
+          <w:szCs w:val="24"/>
+          <w:lang w:val="pl-PL"/>
+        </w:rPr>
+        <w:lastRenderedPageBreak/>
+        <w:t>elementów. W skrócie, mówi on przeglądarce jak wyglądać ma dokument strony którą wyświeltamy.</w:t>
+      </w:r>
+    </w:p>
+    <w:p>
+      <w:pPr>
+        <w:rPr>
+          <w:rFonts w:ascii="Times New Roman" w:hAnsi="Times New Roman" w:cs="Times New Roman"/>
+          <w:sz w:val="24"/>
+          <w:szCs w:val="24"/>
+          <w:lang w:val="pl-PL"/>
+        </w:rPr>
+      </w:pPr>
+      <w:r>
+        <w:rPr>
+          <w:rFonts w:ascii="Times New Roman" w:hAnsi="Times New Roman" w:cs="Times New Roman"/>
+          <w:b/>
+          <w:bCs/>
+          <w:sz w:val="24"/>
+          <w:szCs w:val="24"/>
+          <w:lang w:val="pl-PL"/>
+        </w:rPr>
+        <w:t>JavaScript</w:t>
+      </w:r>
+      <w:r>
+        <w:rPr>
+          <w:rFonts w:ascii="Times New Roman" w:hAnsi="Times New Roman" w:cs="Times New Roman"/>
+          <w:sz w:val="24"/>
+          <w:szCs w:val="24"/>
+          <w:lang w:val="pl-PL"/>
+        </w:rPr>
+        <w:t xml:space="preserve"> – Skryptowy i wieloparadygmatowy język programowania stosowany do tworzenia funkcjonalności stron internetowych. Bazuje on na reakcji na „zdarzenia” zachodzące podczas wszelakich akcji spotykanych w trakcie korzystania ze stron (ładowanie, kliknięcia, itp.)</w:t>
+      </w:r>
+      <w:r>
+        <w:rPr>
+          <w:rFonts w:ascii="Times New Roman" w:hAnsi="Times New Roman" w:cs="Times New Roman"/>
+          <w:sz w:val="24"/>
+          <w:szCs w:val="24"/>
+          <w:lang w:val="pl-PL"/>
+        </w:rPr>
+        <w:t>. Opcjonalnie służy również do walidacji danych przesyłanych od użytkownika lub tworzenia zaawansowanych efektów wizualnych.</w:t>
+      </w:r>
+    </w:p>
+    <w:p>
+      <w:pPr>
+        <w:rPr>
+          <w:rFonts w:ascii="Times New Roman" w:hAnsi="Times New Roman" w:cs="Times New Roman"/>
+          <w:sz w:val="24"/>
+          <w:szCs w:val="24"/>
+          <w:lang w:val="pl-PL"/>
+        </w:rPr>
+      </w:pPr>
+      <w:r>
+        <w:rPr>
+          <w:rFonts w:ascii="Times New Roman" w:hAnsi="Times New Roman" w:cs="Times New Roman"/>
+          <w:b/>
+          <w:bCs/>
+          <w:sz w:val="24"/>
+          <w:szCs w:val="24"/>
+          <w:lang w:val="pl-PL"/>
+        </w:rPr>
+        <w:t>PostgreSQL</w:t>
+      </w:r>
+      <w:r>
+        <w:rPr>
+          <w:rFonts w:ascii="Times New Roman" w:hAnsi="Times New Roman" w:cs="Times New Roman"/>
+          <w:sz w:val="24"/>
+          <w:szCs w:val="24"/>
+          <w:lang w:val="pl-PL"/>
+        </w:rPr>
+        <w:t xml:space="preserve"> – System zarządzania relacyjnymi bazami danych. </w:t>
+      </w:r>
+      <w:r>
+        <w:rPr>
+          <w:rFonts w:ascii="Times New Roman" w:hAnsi="Times New Roman" w:cs="Times New Roman"/>
+          <w:sz w:val="24"/>
+          <w:szCs w:val="24"/>
+          <w:lang w:val="pl-PL"/>
+        </w:rPr>
+        <w:t>Narzędzie obsługuje zarówno</w:t>
+      </w:r>
+      <w:r>
+        <w:rPr>
+          <w:rFonts w:ascii="Times New Roman" w:hAnsi="Times New Roman" w:cs="Times New Roman"/>
+          <w:sz w:val="24"/>
+          <w:szCs w:val="24"/>
+          <w:lang w:val="pl-PL"/>
+        </w:rPr>
+        <w:t xml:space="preserve"> </w:t>
+      </w:r>
+      <w:r>
+        <w:rPr>
+          <w:rFonts w:ascii="Times New Roman" w:hAnsi="Times New Roman" w:cs="Times New Roman"/>
+          <w:sz w:val="24"/>
+          <w:szCs w:val="24"/>
+          <w:lang w:val="pl-PL"/>
+        </w:rPr>
+        <w:t>SQL, jak i JSON dla zapytań relacyjnych oraz nierelacyjnych dla zapewnienia rozszerzalności i zgodności z SQL.</w:t>
+      </w:r>
+    </w:p>
+    <w:p>
+      <w:pPr>
+        <w:rPr>
+          <w:rFonts w:ascii="Times New Roman" w:hAnsi="Times New Roman" w:cs="Times New Roman"/>
+          <w:sz w:val="24"/>
+          <w:szCs w:val="24"/>
+          <w:lang w:val="pl-PL"/>
+        </w:rPr>
+      </w:pPr>
+      <w:r>
+        <w:rPr>
+          <w:rFonts w:ascii="Times New Roman" w:hAnsi="Times New Roman" w:cs="Times New Roman"/>
+          <w:b/>
+          <w:bCs/>
+          <w:sz w:val="24"/>
+          <w:szCs w:val="24"/>
+          <w:lang w:val="pl-PL"/>
+        </w:rPr>
+        <w:t>Python</w:t>
+      </w:r>
+      <w:r>
+        <w:rPr>
+          <w:rFonts w:ascii="Times New Roman" w:hAnsi="Times New Roman" w:cs="Times New Roman"/>
+          <w:sz w:val="24"/>
+          <w:szCs w:val="24"/>
+          <w:lang w:val="pl-PL"/>
+        </w:rPr>
+        <w:t xml:space="preserve"> – Interpretowalny język programowania wysokiego poziomu o dużej elastyczności w kwestii doboru paradygmatów programowania oraz dużym wsparciu społeczności, która stale tworzy i aktualizuje darmowe projekty, które znaczne ułatwiają pracę z tym językiem. Kolejnymi dużymi zaletami Pythona jest wysoka czytelność kodu.</w:t>
+      </w:r>
+    </w:p>
+    <w:p>
+      <w:pPr>
+        <w:rPr>
+          <w:rFonts w:ascii="Times New Roman" w:hAnsi="Times New Roman" w:cs="Times New Roman"/>
+          <w:sz w:val="24"/>
+          <w:szCs w:val="24"/>
+          <w:lang w:val="pl-PL"/>
+        </w:rPr>
+      </w:pPr>
+      <w:r>
+        <w:rPr>
+          <w:rFonts w:ascii="Times New Roman" w:hAnsi="Times New Roman" w:cs="Times New Roman"/>
+          <w:b/>
+          <w:bCs/>
+          <w:sz w:val="24"/>
+          <w:szCs w:val="24"/>
+          <w:lang w:val="pl-PL"/>
+        </w:rPr>
+        <w:t>GitHub</w:t>
+      </w:r>
+      <w:r>
+        <w:rPr>
+          <w:rFonts w:ascii="Times New Roman" w:hAnsi="Times New Roman" w:cs="Times New Roman"/>
+          <w:sz w:val="24"/>
+          <w:szCs w:val="24"/>
+          <w:lang w:val="pl-PL"/>
+        </w:rPr>
+        <w:t xml:space="preserve"> – Serwis internetowy umożliwiający łatwe kontrolowanie postępu w projekcie oraz kontrolowanie jego wersjii. W dzisiejszej dobie  pracującego programisty, nikt się bez niego nie obejdzie ze względu na </w:t>
+      </w:r>
+      <w:r>
+        <w:rPr>
+          <w:rFonts w:ascii="Times New Roman" w:hAnsi="Times New Roman" w:cs="Times New Roman"/>
+          <w:sz w:val="24"/>
+          <w:szCs w:val="24"/>
+          <w:lang w:val="pl-PL"/>
+        </w:rPr>
+        <w:t>zdecydowane uproszczenie pracy w zespole. System GitHub posiada również wbudowane funkcje zabezpieczające naszą pracę.</w:t>
+      </w:r>
+    </w:p>
+    <w:p>
+      <w:pPr>
+        <w:rPr>
+          <w:rFonts w:ascii="Times New Roman" w:hAnsi="Times New Roman" w:cs="Times New Roman"/>
+          <w:sz w:val="24"/>
+          <w:szCs w:val="24"/>
+          <w:lang w:val="pl-PL"/>
+        </w:rPr>
+      </w:pPr>
+      <w:r>
+        <w:rPr>
+          <w:rFonts w:ascii="Times New Roman" w:hAnsi="Times New Roman" w:cs="Times New Roman"/>
+          <w:b/>
+          <w:bCs/>
+          <w:sz w:val="24"/>
+          <w:szCs w:val="24"/>
+          <w:lang w:val="pl-PL"/>
+        </w:rPr>
+        <w:t>PyCharm</w:t>
+      </w:r>
+      <w:r>
+        <w:rPr>
+          <w:rFonts w:ascii="Times New Roman" w:hAnsi="Times New Roman" w:cs="Times New Roman"/>
+          <w:sz w:val="24"/>
+          <w:szCs w:val="24"/>
+          <w:lang w:val="pl-PL"/>
+        </w:rPr>
+        <w:t xml:space="preserve"> – Darmowy edytor kodu źródłowego, przystosowany do pracy w języku Python. Wersja Pro przydzielana bezpłatnie studentom jest również dobrze przystosowana do edycji kodów języka HTML5, JavaScript oraz CSS. Zawiera on ułatwienia pracy takie jak debuggery oraz wbudowane konsole. Wybrany został ze względu na elastyczność, łatwość użycia oraz dobrą obsługę wszystkich używanych języków programowania.</w:t>
+      </w:r>
+    </w:p>
+    <w:p>
+      <w:pPr>
+        <w:rPr>
+          <w:rFonts w:ascii="Times New Roman" w:hAnsi="Times New Roman" w:cs="Times New Roman"/>
+          <w:sz w:val="24"/>
+          <w:szCs w:val="24"/>
+          <w:lang w:val="pl-PL"/>
+        </w:rPr>
+      </w:pPr>
+    </w:p>
+    <w:p>
+      <w:pPr>
+        <w:rPr>
+          <w:rFonts w:ascii="Times New Roman" w:hAnsi="Times New Roman" w:cs="Times New Roman"/>
+          <w:sz w:val="24"/>
+          <w:szCs w:val="24"/>
+          <w:lang w:val="pl-PL"/>
+        </w:rPr>
+      </w:pPr>
+      <w:r>
+        <w:rPr>
+          <w:rFonts w:ascii="Times New Roman" w:hAnsi="Times New Roman" w:cs="Times New Roman"/>
+          <w:b/>
+          <w:bCs/>
+          <w:sz w:val="24"/>
+          <w:szCs w:val="24"/>
+          <w:lang w:val="pl-PL"/>
+        </w:rPr>
+        <w:t>Docker</w:t>
+      </w:r>
+      <w:r>
+        <w:rPr>
+          <w:rFonts w:ascii="Times New Roman" w:hAnsi="Times New Roman" w:cs="Times New Roman"/>
+          <w:sz w:val="24"/>
+          <w:szCs w:val="24"/>
+          <w:lang w:val="pl-PL"/>
+        </w:rPr>
+        <w:t xml:space="preserve"> – Oprogramowanie służące do wirtualizacji aplikacji na poziomie naszego systemu operacyjnego. Jest to narzędzie które zbiera nasze elementy aplikacji w wirtualnych kontenerach, między którymi łatwo się komunikować i wymieniać informacje. Pozwala na proste symulowanie działania aplikacji oraz jej testowania.</w:t>
+      </w:r>
+    </w:p>
+    <w:p>
+      <w:pPr>
+        <w:rPr>
+          <w:rFonts w:ascii="Times New Roman" w:hAnsi="Times New Roman" w:cs="Times New Roman"/>
+          <w:sz w:val="24"/>
+          <w:szCs w:val="24"/>
+          <w:lang w:val="pl-PL"/>
+        </w:rPr>
+      </w:pPr>
+    </w:p>
+    <w:p>
+      <w:pPr>
+        <w:rPr>
+          <w:rFonts w:ascii="Times New Roman" w:hAnsi="Times New Roman" w:cs="Times New Roman"/>
+          <w:sz w:val="24"/>
+          <w:szCs w:val="24"/>
+          <w:lang w:val="pl-PL"/>
+        </w:rPr>
+      </w:pPr>
+      <w:r>
+        <w:rPr>
+          <w:rFonts w:ascii="Times New Roman" w:hAnsi="Times New Roman" w:cs="Times New Roman"/>
+          <w:b/>
+          <w:bCs/>
+          <w:sz w:val="24"/>
+          <w:szCs w:val="24"/>
+          <w:lang w:val="pl-PL"/>
+        </w:rPr>
+        <w:t>Django</w:t>
+      </w:r>
+      <w:r>
+        <w:rPr>
+          <w:rFonts w:ascii="Times New Roman" w:hAnsi="Times New Roman" w:cs="Times New Roman"/>
+          <w:sz w:val="24"/>
+          <w:szCs w:val="24"/>
+          <w:lang w:val="pl-PL"/>
+        </w:rPr>
+        <w:t xml:space="preserve"> – darmowy powszechnie dostępny framework przeznaczony do tworzenia aplikacji internetowych napisany w języku Python. Często </w:t>
+      </w:r>
+      <w:r>
+        <w:rPr>
+          <w:rFonts w:ascii="Times New Roman" w:hAnsi="Times New Roman" w:cs="Times New Roman"/>
+          <w:sz w:val="24"/>
+          <w:szCs w:val="24"/>
+          <w:lang w:val="pl-PL"/>
+        </w:rPr>
+        <w:t>wybierany ze względu na łatwy do rozbudowania automatycznie generowany panel administracyjny oraz przejrzystą i czytelną strukturę projektów.</w:t>
+      </w:r>
+    </w:p>
+    <w:p>
+      <w:pPr>
+        <w:rPr>
+          <w:rFonts w:ascii="Times New Roman" w:hAnsi="Times New Roman" w:cs="Times New Roman"/>
+          <w:sz w:val="24"/>
+          <w:szCs w:val="24"/>
+          <w:lang w:val="pl-PL"/>
+        </w:rPr>
+      </w:pPr>
+      <w:r>
+        <w:rPr>
+          <w:rFonts w:ascii="Times New Roman" w:hAnsi="Times New Roman" w:cs="Times New Roman"/>
+          <w:b/>
+          <w:bCs/>
+          <w:sz w:val="24"/>
+          <w:szCs w:val="24"/>
+          <w:lang w:val="pl-PL"/>
+        </w:rPr>
+        <w:lastRenderedPageBreak/>
+        <w:t>React.js</w:t>
+      </w:r>
+      <w:r>
+        <w:rPr>
+          <w:rFonts w:ascii="Times New Roman" w:hAnsi="Times New Roman" w:cs="Times New Roman"/>
+          <w:sz w:val="24"/>
+          <w:szCs w:val="24"/>
+          <w:lang w:val="pl-PL"/>
+        </w:rPr>
+        <w:t xml:space="preserve"> – Biblioteka napisana w języku Java Script, przeznaczona do tworzenia interfejsów graficznych aplikacji internetowych. Jest to nowoczesne narzędzie, które wyróżnia się wśród innych swoim unikalnym działaniem.</w:t>
+      </w:r>
+    </w:p>
+    <w:bookmarkEnd w:id="19"/>
+    <w:p>
+      <w:pPr>
+        <w:rPr>
+          <w:rFonts w:ascii="Times New Roman" w:hAnsi="Times New Roman" w:cs="Times New Roman"/>
+          <w:lang w:val="pl-PL"/>
+        </w:rPr>
+      </w:pPr>
+    </w:p>
+    <w:p>
+      <w:pPr>
+        <w:rPr>
+          <w:rFonts w:ascii="Times New Roman" w:hAnsi="Times New Roman" w:cs="Times New Roman"/>
+          <w:lang w:val="pl-PL"/>
+        </w:rPr>
+      </w:pPr>
+    </w:p>
+    <w:p>
+      <w:pPr>
+        <w:rPr>
+          <w:rFonts w:ascii="Times New Roman" w:hAnsi="Times New Roman" w:cs="Times New Roman"/>
+          <w:lang w:val="pl-PL"/>
+        </w:rPr>
+      </w:pPr>
+    </w:p>
+    <w:p>
+      <w:pPr>
+        <w:rPr>
+          <w:rFonts w:ascii="Times New Roman" w:hAnsi="Times New Roman" w:cs="Times New Roman"/>
+          <w:lang w:val="pl-PL"/>
+        </w:rPr>
+      </w:pPr>
+    </w:p>
+    <w:p>
+      <w:pPr>
+        <w:rPr>
+          <w:rFonts w:ascii="Times New Roman" w:hAnsi="Times New Roman" w:cs="Times New Roman"/>
+          <w:lang w:val="pl-PL"/>
+        </w:rPr>
+      </w:pPr>
+    </w:p>
+    <w:p>
+      <w:pPr>
+        <w:rPr>
+          <w:rFonts w:ascii="Times New Roman" w:hAnsi="Times New Roman" w:cs="Times New Roman"/>
+          <w:lang w:val="pl-PL"/>
+        </w:rPr>
+      </w:pPr>
+    </w:p>
+    <w:p>
+      <w:pPr>
+        <w:rPr>
+          <w:rFonts w:ascii="Times New Roman" w:hAnsi="Times New Roman" w:cs="Times New Roman"/>
+          <w:lang w:val="pl-PL"/>
+        </w:rPr>
+      </w:pPr>
+    </w:p>
+    <w:p>
+      <w:pPr>
+        <w:rPr>
+          <w:rFonts w:ascii="Times New Roman" w:hAnsi="Times New Roman" w:cs="Times New Roman"/>
+          <w:lang w:val="pl-PL"/>
+        </w:rPr>
+      </w:pPr>
+    </w:p>
+    <w:p>
+      <w:pPr>
+        <w:rPr>
+          <w:rFonts w:ascii="Times New Roman" w:hAnsi="Times New Roman" w:cs="Times New Roman"/>
+          <w:lang w:val="pl-PL"/>
+        </w:rPr>
+      </w:pPr>
+    </w:p>
+    <w:p>
+      <w:pPr>
+        <w:rPr>
+          <w:rFonts w:ascii="Times New Roman" w:hAnsi="Times New Roman" w:cs="Times New Roman"/>
+          <w:lang w:val="pl-PL"/>
+        </w:rPr>
+      </w:pPr>
+    </w:p>
+    <w:p>
+      <w:pPr>
+        <w:rPr>
+          <w:rFonts w:ascii="Times New Roman" w:hAnsi="Times New Roman" w:cs="Times New Roman"/>
+          <w:lang w:val="pl-PL"/>
+        </w:rPr>
+      </w:pPr>
+    </w:p>
+    <w:p>
+      <w:pPr>
+        <w:rPr>
+          <w:rFonts w:ascii="Times New Roman" w:hAnsi="Times New Roman" w:cs="Times New Roman"/>
+          <w:lang w:val="pl-PL"/>
+        </w:rPr>
+      </w:pPr>
+    </w:p>
+    <w:p>
+      <w:pPr>
+        <w:rPr>
+          <w:rFonts w:ascii="Times New Roman" w:hAnsi="Times New Roman" w:cs="Times New Roman"/>
+          <w:lang w:val="pl-PL"/>
+        </w:rPr>
+      </w:pPr>
+    </w:p>
+    <w:p>
+      <w:pPr>
+        <w:rPr>
+          <w:rFonts w:ascii="Times New Roman" w:hAnsi="Times New Roman" w:cs="Times New Roman"/>
+          <w:lang w:val="pl-PL"/>
+        </w:rPr>
+      </w:pPr>
+    </w:p>
+    <w:p>
+      <w:pPr>
+        <w:rPr>
+          <w:rFonts w:ascii="Times New Roman" w:hAnsi="Times New Roman" w:cs="Times New Roman"/>
+          <w:lang w:val="pl-PL"/>
+        </w:rPr>
+      </w:pPr>
+    </w:p>
+    <w:p>
+      <w:pPr>
+        <w:rPr>
+          <w:rFonts w:ascii="Times New Roman" w:hAnsi="Times New Roman" w:cs="Times New Roman"/>
+          <w:lang w:val="pl-PL"/>
+        </w:rPr>
+      </w:pPr>
+    </w:p>
+    <w:p>
+      <w:pPr>
+        <w:rPr>
+          <w:rFonts w:ascii="Times New Roman" w:hAnsi="Times New Roman" w:cs="Times New Roman"/>
+          <w:lang w:val="pl-PL"/>
+        </w:rPr>
+      </w:pPr>
+    </w:p>
+    <w:p>
+      <w:pPr>
+        <w:rPr>
+          <w:rFonts w:ascii="Times New Roman" w:hAnsi="Times New Roman" w:cs="Times New Roman"/>
+          <w:lang w:val="pl-PL"/>
+        </w:rPr>
+      </w:pPr>
+    </w:p>
+    <w:p>
+      <w:pPr>
+        <w:rPr>
+          <w:rFonts w:ascii="Times New Roman" w:hAnsi="Times New Roman" w:cs="Times New Roman"/>
+          <w:lang w:val="pl-PL"/>
+        </w:rPr>
+      </w:pPr>
+    </w:p>
+    <w:p>
+      <w:pPr>
+        <w:rPr>
+          <w:rFonts w:ascii="Times New Roman" w:hAnsi="Times New Roman" w:cs="Times New Roman"/>
+          <w:lang w:val="pl-PL"/>
+        </w:rPr>
+      </w:pPr>
+    </w:p>
+    <w:p>
+      <w:pPr>
+        <w:rPr>
+          <w:rFonts w:ascii="Times New Roman" w:hAnsi="Times New Roman" w:cs="Times New Roman"/>
+          <w:lang w:val="pl-PL"/>
+        </w:rPr>
+      </w:pPr>
+    </w:p>
+    <w:p>
+      <w:pPr>
+        <w:rPr>
+          <w:rFonts w:ascii="Times New Roman" w:hAnsi="Times New Roman" w:cs="Times New Roman"/>
+          <w:lang w:val="pl-PL"/>
+        </w:rPr>
+      </w:pPr>
+    </w:p>
+    <w:p>
+      <w:pPr>
+        <w:pStyle w:val="Heading1"/>
+        <w:rPr>
+          <w:rFonts w:ascii="Times New Roman" w:hAnsi="Times New Roman" w:cs="Times New Roman"/>
+          <w:lang w:val="pl-PL"/>
+        </w:rPr>
+      </w:pPr>
+      <w:bookmarkStart w:id="20" w:name="_Toc124429368"/>
+      <w:r>
+        <w:rPr>
+          <w:rFonts w:ascii="Times New Roman" w:hAnsi="Times New Roman" w:cs="Times New Roman"/>
+          <w:lang w:val="pl-PL"/>
+        </w:rPr>
+        <w:t>Podsumowanie</w:t>
+      </w:r>
+      <w:bookmarkEnd w:id="20"/>
     </w:p>
     <w:sectPr>
+      <w:footerReference w:type="default" r:id="rId8"/>
       <w:pgSz w:w="12240" w:h="15840"/>
       <w:pgMar w:top="1440" w:right="1440" w:bottom="1440" w:left="1440" w:header="720" w:footer="720" w:gutter="0"/>
       <w:cols w:space="720"/>
@@ -225,6 +4336,114 @@
     </w:sectPr>
   </w:body>
 </w:document>
+</file>
+
+<file path=word/endnotes.xml><?xml version="1.0" encoding="utf-8"?>
+<w:endnotes xmlns:wpc="http://schemas.microsoft.com/office/word/2010/wordprocessingCanvas" xmlns:cx="http://schemas.microsoft.com/office/drawing/2014/chartex" xmlns:cx1="http://schemas.microsoft.com/office/drawing/2015/9/8/chartex" xmlns:cx2="http://schemas.microsoft.com/office/drawing/2015/10/21/chartex" xmlns:cx3="http://schemas.microsoft.com/office/drawing/2016/5/9/chartex" xmlns:cx4="http://schemas.microsoft.com/office/drawing/2016/5/10/chartex" xmlns:cx5="http://schemas.microsoft.com/office/drawing/2016/5/11/chartex" xmlns:cx6="http://schemas.microsoft.com/office/drawing/2016/5/12/chartex" xmlns:cx7="http://schemas.microsoft.com/office/drawing/2016/5/13/chartex" xmlns:cx8="http://schemas.microsoft.com/office/drawing/2016/5/14/chartex" xmlns:mc="http://schemas.openxmlformats.org/markup-compatibility/2006" xmlns:aink="http://schemas.microsoft.com/office/drawing/2016/ink" xmlns:am3d="http://schemas.microsoft.com/office/drawing/2017/model3d" xmlns:o="urn:schemas-microsoft-com:office:office" xmlns:oel="http://schemas.microsoft.com/office/2019/extlst" xmlns:r="http://schemas.openxmlformats.org/officeDocument/2006/relationships" xmlns:m="http://schemas.openxmlformats.org/officeDocument/2006/math" xmlns:v="urn:schemas-microsoft-com:vml" xmlns:wp14="http://schemas.microsoft.com/office/word/2010/wordprocessingDrawing" xmlns:wp="http://schemas.openxmlformats.org/drawingml/2006/wordprocessingDrawing" xmlns:w10="urn:schemas-microsoft-com:office:word" xmlns:w="http://schemas.openxmlformats.org/wordprocessingml/2006/main" xmlns:w14="http://schemas.microsoft.com/office/word/2010/wordml" xmlns:w15="http://schemas.microsoft.com/office/word/2012/wordml" xmlns:w16cex="http://schemas.microsoft.com/office/word/2018/wordml/cex" xmlns:w16cid="http://schemas.microsoft.com/office/word/2016/wordml/cid" xmlns:w16="http://schemas.microsoft.com/office/word/2018/wordml" xmlns:w16sdtdh="http://schemas.microsoft.com/office/word/2020/wordml/sdtdatahash" xmlns:w16se="http://schemas.microsoft.com/office/word/2015/wordml/symex" xmlns:wpg="http://schemas.microsoft.com/office/word/2010/wordprocessingGroup" xmlns:wpi="http://schemas.microsoft.com/office/word/2010/wordprocessingInk" xmlns:wne="http://schemas.microsoft.com/office/word/2006/wordml" xmlns:wps="http://schemas.microsoft.com/office/word/2010/wordprocessingShape" mc:Ignorable="w14 w15 w16se w16cid w16 w16cex w16sdtdh wp14">
+  <w:endnote w:type="separator" w:id="-1">
+    <w:p>
+      <w:pPr>
+        <w:spacing w:before="0" w:after="0" w:line="240" w:lineRule="auto"/>
+      </w:pPr>
+      <w:r>
+        <w:separator/>
+      </w:r>
+    </w:p>
+  </w:endnote>
+  <w:endnote w:type="continuationSeparator" w:id="0">
+    <w:p>
+      <w:pPr>
+        <w:spacing w:before="0" w:after="0" w:line="240" w:lineRule="auto"/>
+      </w:pPr>
+      <w:r>
+        <w:continuationSeparator/>
+      </w:r>
+    </w:p>
+  </w:endnote>
+</w:endnotes>
+</file>
+
+<file path=word/footer1.xml><?xml version="1.0" encoding="utf-8"?>
+<w:ftr xmlns:wpc="http://schemas.microsoft.com/office/word/2010/wordprocessingCanvas" xmlns:cx="http://schemas.microsoft.com/office/drawing/2014/chartex" xmlns:cx1="http://schemas.microsoft.com/office/drawing/2015/9/8/chartex" xmlns:cx2="http://schemas.microsoft.com/office/drawing/2015/10/21/chartex" xmlns:cx3="http://schemas.microsoft.com/office/drawing/2016/5/9/chartex" xmlns:cx4="http://schemas.microsoft.com/office/drawing/2016/5/10/chartex" xmlns:cx5="http://schemas.microsoft.com/office/drawing/2016/5/11/chartex" xmlns:cx6="http://schemas.microsoft.com/office/drawing/2016/5/12/chartex" xmlns:cx7="http://schemas.microsoft.com/office/drawing/2016/5/13/chartex" xmlns:cx8="http://schemas.microsoft.com/office/drawing/2016/5/14/chartex" xmlns:mc="http://schemas.openxmlformats.org/markup-compatibility/2006" xmlns:aink="http://schemas.microsoft.com/office/drawing/2016/ink" xmlns:am3d="http://schemas.microsoft.com/office/drawing/2017/model3d" xmlns:o="urn:schemas-microsoft-com:office:office" xmlns:oel="http://schemas.microsoft.com/office/2019/extlst" xmlns:r="http://schemas.openxmlformats.org/officeDocument/2006/relationships" xmlns:m="http://schemas.openxmlformats.org/officeDocument/2006/math" xmlns:v="urn:schemas-microsoft-com:vml" xmlns:wp14="http://schemas.microsoft.com/office/word/2010/wordprocessingDrawing" xmlns:wp="http://schemas.openxmlformats.org/drawingml/2006/wordprocessingDrawing" xmlns:w10="urn:schemas-microsoft-com:office:word" xmlns:w="http://schemas.openxmlformats.org/wordprocessingml/2006/main" xmlns:w14="http://schemas.microsoft.com/office/word/2010/wordml" xmlns:w15="http://schemas.microsoft.com/office/word/2012/wordml" xmlns:w16cex="http://schemas.microsoft.com/office/word/2018/wordml/cex" xmlns:w16cid="http://schemas.microsoft.com/office/word/2016/wordml/cid" xmlns:w16="http://schemas.microsoft.com/office/word/2018/wordml" xmlns:w16sdtdh="http://schemas.microsoft.com/office/word/2020/wordml/sdtdatahash" xmlns:w16se="http://schemas.microsoft.com/office/word/2015/wordml/symex" xmlns:wpg="http://schemas.microsoft.com/office/word/2010/wordprocessingGroup" xmlns:wpi="http://schemas.microsoft.com/office/word/2010/wordprocessingInk" xmlns:wne="http://schemas.microsoft.com/office/word/2006/wordml" xmlns:wps="http://schemas.microsoft.com/office/word/2010/wordprocessingShape" mc:Ignorable="w14 w15 w16se w16cid w16 w16cex w16sdtdh wp14">
+  <w:sdt>
+    <w:sdtPr>
+      <w:id w:val="312141742"/>
+      <w:docPartObj>
+        <w:docPartGallery w:val="Page Numbers (Bottom of Page)"/>
+        <w:docPartUnique/>
+      </w:docPartObj>
+    </w:sdtPr>
+    <w:sdtEndPr>
+      <w:rPr>
+        <w:noProof/>
+      </w:rPr>
+    </w:sdtEndPr>
+    <w:sdtContent>
+      <w:p>
+        <w:pPr>
+          <w:pStyle w:val="Footer"/>
+          <w:ind w:left="5400" w:firstLine="3960"/>
+          <w:jc w:val="center"/>
+        </w:pPr>
+        <w:r>
+          <w:fldChar w:fldCharType="begin"/>
+        </w:r>
+        <w:r>
+          <w:instrText xml:space="preserve"> PAGE   \* MERGEFORMAT </w:instrText>
+        </w:r>
+        <w:r>
+          <w:fldChar w:fldCharType="separate"/>
+        </w:r>
+        <w:r>
+          <w:rPr>
+            <w:noProof/>
+          </w:rPr>
+          <w:t>2</w:t>
+        </w:r>
+        <w:r>
+          <w:rPr>
+            <w:noProof/>
+          </w:rPr>
+          <w:fldChar w:fldCharType="end"/>
+        </w:r>
+      </w:p>
+    </w:sdtContent>
+  </w:sdt>
+  <w:p>
+    <w:pPr>
+      <w:pStyle w:val="Footer"/>
+      <w:jc w:val="center"/>
+    </w:pPr>
+    <w:r>
+      <w:t>Olsztyn 2023</w:t>
+    </w:r>
+  </w:p>
+</w:ftr>
+</file>
+
+<file path=word/footnotes.xml><?xml version="1.0" encoding="utf-8"?>
+<w:footnotes xmlns:wpc="http://schemas.microsoft.com/office/word/2010/wordprocessingCanvas" xmlns:cx="http://schemas.microsoft.com/office/drawing/2014/chartex" xmlns:cx1="http://schemas.microsoft.com/office/drawing/2015/9/8/chartex" xmlns:cx2="http://schemas.microsoft.com/office/drawing/2015/10/21/chartex" xmlns:cx3="http://schemas.microsoft.com/office/drawing/2016/5/9/chartex" xmlns:cx4="http://schemas.microsoft.com/office/drawing/2016/5/10/chartex" xmlns:cx5="http://schemas.microsoft.com/office/drawing/2016/5/11/chartex" xmlns:cx6="http://schemas.microsoft.com/office/drawing/2016/5/12/chartex" xmlns:cx7="http://schemas.microsoft.com/office/drawing/2016/5/13/chartex" xmlns:cx8="http://schemas.microsoft.com/office/drawing/2016/5/14/chartex" xmlns:mc="http://schemas.openxmlformats.org/markup-compatibility/2006" xmlns:aink="http://schemas.microsoft.com/office/drawing/2016/ink" xmlns:am3d="http://schemas.microsoft.com/office/drawing/2017/model3d" xmlns:o="urn:schemas-microsoft-com:office:office" xmlns:oel="http://schemas.microsoft.com/office/2019/extlst" xmlns:r="http://schemas.openxmlformats.org/officeDocument/2006/relationships" xmlns:m="http://schemas.openxmlformats.org/officeDocument/2006/math" xmlns:v="urn:schemas-microsoft-com:vml" xmlns:wp14="http://schemas.microsoft.com/office/word/2010/wordprocessingDrawing" xmlns:wp="http://schemas.openxmlformats.org/drawingml/2006/wordprocessingDrawing" xmlns:w10="urn:schemas-microsoft-com:office:word" xmlns:w="http://schemas.openxmlformats.org/wordprocessingml/2006/main" xmlns:w14="http://schemas.microsoft.com/office/word/2010/wordml" xmlns:w15="http://schemas.microsoft.com/office/word/2012/wordml" xmlns:w16cex="http://schemas.microsoft.com/office/word/2018/wordml/cex" xmlns:w16cid="http://schemas.microsoft.com/office/word/2016/wordml/cid" xmlns:w16="http://schemas.microsoft.com/office/word/2018/wordml" xmlns:w16sdtdh="http://schemas.microsoft.com/office/word/2020/wordml/sdtdatahash" xmlns:w16se="http://schemas.microsoft.com/office/word/2015/wordml/symex" xmlns:wpg="http://schemas.microsoft.com/office/word/2010/wordprocessingGroup" xmlns:wpi="http://schemas.microsoft.com/office/word/2010/wordprocessingInk" xmlns:wne="http://schemas.microsoft.com/office/word/2006/wordml" xmlns:wps="http://schemas.microsoft.com/office/word/2010/wordprocessingShape" mc:Ignorable="w14 w15 w16se w16cid w16 w16cex w16sdtdh wp14">
+  <w:footnote w:type="separator" w:id="-1">
+    <w:p>
+      <w:pPr>
+        <w:spacing w:before="0" w:after="0" w:line="240" w:lineRule="auto"/>
+      </w:pPr>
+      <w:r>
+        <w:separator/>
+      </w:r>
+    </w:p>
+  </w:footnote>
+  <w:footnote w:type="continuationSeparator" w:id="0">
+    <w:p>
+      <w:pPr>
+        <w:spacing w:before="0" w:after="0" w:line="240" w:lineRule="auto"/>
+      </w:pPr>
+      <w:r>
+        <w:continuationSeparator/>
+      </w:r>
+    </w:p>
+  </w:footnote>
+</w:footnotes>
 </file>
 
 <file path=word/numbering.xml><?xml version="1.0" encoding="utf-8"?>
@@ -720,7 +4939,7 @@
   <w:style w:type="paragraph" w:default="1" w:styleId="Normal">
     <w:name w:val="Normal"/>
     <w:qFormat/>
-    <w:rsid w:val="00547970"/>
+    <w:rsid w:val="00EA2B89"/>
   </w:style>
   <w:style w:type="paragraph" w:styleId="Heading1">
     <w:name w:val="heading 1"/>
@@ -729,7 +4948,7 @@
     <w:link w:val="Heading1Char"/>
     <w:uiPriority w:val="9"/>
     <w:qFormat/>
-    <w:rsid w:val="00547970"/>
+    <w:rsid w:val="00FD421A"/>
     <w:pPr>
       <w:pBdr>
         <w:top w:val="single" w:sz="24" w:space="0" w:color="4472C4" w:themeColor="accent1"/>
@@ -745,7 +4964,7 @@
       <w:caps/>
       <w:color w:val="FFFFFF" w:themeColor="background1"/>
       <w:spacing w:val="15"/>
-      <w:sz w:val="22"/>
+      <w:sz w:val="28"/>
       <w:szCs w:val="22"/>
     </w:rPr>
   </w:style>
@@ -754,11 +4973,11 @@
     <w:basedOn w:val="Normal"/>
     <w:next w:val="Normal"/>
     <w:link w:val="Heading2Char"/>
+    <w:autoRedefine/>
     <w:uiPriority w:val="9"/>
-    <w:semiHidden/>
     <w:unhideWhenUsed/>
     <w:qFormat/>
-    <w:rsid w:val="00547970"/>
+    <w:rsid w:val="00FD421A"/>
     <w:pPr>
       <w:pBdr>
         <w:top w:val="single" w:sz="24" w:space="0" w:color="D9E2F3" w:themeColor="accent1" w:themeTint="33"/>
@@ -773,6 +4992,7 @@
     <w:rPr>
       <w:caps/>
       <w:spacing w:val="15"/>
+      <w:sz w:val="26"/>
     </w:rPr>
   </w:style>
   <w:style w:type="paragraph" w:styleId="Heading3">
@@ -963,12 +5183,12 @@
     <w:basedOn w:val="DefaultParagraphFont"/>
     <w:link w:val="Heading1"/>
     <w:uiPriority w:val="9"/>
-    <w:rsid w:val="00547970"/>
+    <w:rsid w:val="00FD421A"/>
     <w:rPr>
       <w:caps/>
       <w:color w:val="FFFFFF" w:themeColor="background1"/>
       <w:spacing w:val="15"/>
-      <w:sz w:val="22"/>
+      <w:sz w:val="28"/>
       <w:szCs w:val="22"/>
       <w:shd w:val="clear" w:color="auto" w:fill="4472C4" w:themeFill="accent1"/>
     </w:rPr>
@@ -978,11 +5198,11 @@
     <w:basedOn w:val="DefaultParagraphFont"/>
     <w:link w:val="Heading2"/>
     <w:uiPriority w:val="9"/>
-    <w:semiHidden/>
-    <w:rsid w:val="00547970"/>
+    <w:rsid w:val="00FD421A"/>
     <w:rPr>
       <w:caps/>
       <w:spacing w:val="15"/>
+      <w:sz w:val="26"/>
       <w:shd w:val="clear" w:color="auto" w:fill="D9E2F3" w:themeFill="accent1" w:themeFillTint="33"/>
     </w:rPr>
   </w:style>
@@ -1363,6 +5583,71 @@
       <w:contextualSpacing/>
     </w:pPr>
   </w:style>
+  <w:style w:type="paragraph" w:styleId="TOC2">
+    <w:name w:val="toc 2"/>
+    <w:basedOn w:val="Normal"/>
+    <w:next w:val="Normal"/>
+    <w:autoRedefine/>
+    <w:uiPriority w:val="39"/>
+    <w:unhideWhenUsed/>
+    <w:rsid w:val="00084F73"/>
+    <w:pPr>
+      <w:spacing w:after="100"/>
+      <w:ind w:left="200"/>
+    </w:pPr>
+  </w:style>
+  <w:style w:type="character" w:styleId="LineNumber">
+    <w:name w:val="line number"/>
+    <w:basedOn w:val="DefaultParagraphFont"/>
+    <w:uiPriority w:val="99"/>
+    <w:semiHidden/>
+    <w:unhideWhenUsed/>
+    <w:rsid w:val="009143C5"/>
+  </w:style>
+  <w:style w:type="paragraph" w:styleId="Header">
+    <w:name w:val="header"/>
+    <w:basedOn w:val="Normal"/>
+    <w:link w:val="HeaderChar"/>
+    <w:uiPriority w:val="99"/>
+    <w:unhideWhenUsed/>
+    <w:rsid w:val="009143C5"/>
+    <w:pPr>
+      <w:tabs>
+        <w:tab w:val="center" w:pos="4680"/>
+        <w:tab w:val="right" w:pos="9360"/>
+      </w:tabs>
+      <w:spacing w:before="0" w:after="0" w:line="240" w:lineRule="auto"/>
+    </w:pPr>
+  </w:style>
+  <w:style w:type="character" w:customStyle="1" w:styleId="HeaderChar">
+    <w:name w:val="Header Char"/>
+    <w:basedOn w:val="DefaultParagraphFont"/>
+    <w:link w:val="Header"/>
+    <w:uiPriority w:val="99"/>
+    <w:rsid w:val="009143C5"/>
+  </w:style>
+  <w:style w:type="paragraph" w:styleId="Footer">
+    <w:name w:val="footer"/>
+    <w:basedOn w:val="Normal"/>
+    <w:link w:val="FooterChar"/>
+    <w:uiPriority w:val="99"/>
+    <w:unhideWhenUsed/>
+    <w:rsid w:val="009143C5"/>
+    <w:pPr>
+      <w:tabs>
+        <w:tab w:val="center" w:pos="4680"/>
+        <w:tab w:val="right" w:pos="9360"/>
+      </w:tabs>
+      <w:spacing w:before="0" w:after="0" w:line="240" w:lineRule="auto"/>
+    </w:pPr>
+  </w:style>
+  <w:style w:type="character" w:customStyle="1" w:styleId="FooterChar">
+    <w:name w:val="Footer Char"/>
+    <w:basedOn w:val="DefaultParagraphFont"/>
+    <w:link w:val="Footer"/>
+    <w:uiPriority w:val="99"/>
+    <w:rsid w:val="009143C5"/>
+  </w:style>
 </w:styles>
 </file>
 

</xml_diff>

<commit_message>
Single book view, navbar warning fix, book urls fixes
</commit_message>
<xml_diff>
--- a/Biblioteka on-line.docx
+++ b/Biblioteka on-line.docx
@@ -435,8 +435,19 @@
           <w:sz w:val="24"/>
           <w:szCs w:val="24"/>
         </w:rPr>
-        <w:t>Dr. Vitaliy Yakovyna</w:t>
-      </w:r>
+        <w:t xml:space="preserve">Dr. Vitaliy </w:t>
+      </w:r>
+      <w:proofErr w:type="spellStart"/>
+      <w:r>
+        <w:rPr>
+          <w:rFonts w:ascii="Times New Roman" w:hAnsi="Times New Roman" w:cs="Times New Roman"/>
+          <w:color w:val="000000" w:themeColor="text1"/>
+          <w:sz w:val="24"/>
+          <w:szCs w:val="24"/>
+        </w:rPr>
+        <w:t>Yakovyna</w:t>
+      </w:r>
+      <w:proofErr w:type="spellEnd"/>
     </w:p>
     <w:p>
       <w:pPr>
@@ -2219,6 +2230,15 @@
           <w:lang w:val="pl-PL"/>
         </w:rPr>
         <w:t>poszerzyły swoje  zasięgi dzięki powstaniu e-booków oraz audiobooków. Razem z nową formą przyszły również udogodnienia pomagające prowadzić biblioteki oraz ułatwiające odnajdywanie nowych odpowiednich dla danego czytelnika tytółów. Dzięki komputerom nie musimy już ręcznie przeglądać gigantycznych spisów ksiąg lub pytać znajomych bądź pracowników bibliotek o pomoc w szukaniu nowych lektur.</w:t>
+      </w:r>
+      <w:r>
+        <w:rPr>
+          <w:rFonts w:ascii="Times New Roman" w:hAnsi="Times New Roman" w:cs="Times New Roman"/>
+          <w:sz w:val="24"/>
+          <w:szCs w:val="24"/>
+          <w:lang w:val="pl-PL"/>
+        </w:rPr>
+        <w:t xml:space="preserve"> </w:t>
       </w:r>
     </w:p>
     <w:p>

</xml_diff>